<commit_message>
Analytical calculations are continuing
</commit_message>
<xml_diff>
--- a/Project_4/Report.docx
+++ b/Project_4/Report.docx
@@ -128,11 +128,17 @@
     </w:p>
     <w:p>
       <w:r>
-        <w:t xml:space="preserve">Suggested electrical loading of liquid cooling PMSMs is 150-200 kA/m therefore, </w:t>
+        <w:t>Suggested electrical loading of liquid cooling PMSM</w:t>
+      </w:r>
+      <w:r>
+        <w:t xml:space="preserve">s is 150-200 kA/m therefore, </w:t>
       </w:r>
       <w:proofErr w:type="gramStart"/>
       <w:r>
-        <w:t>190 kA/m</w:t>
+        <w:t>175</w:t>
+      </w:r>
+      <w:r>
+        <w:t xml:space="preserve"> kA/m</w:t>
       </w:r>
       <w:proofErr w:type="gramEnd"/>
       <w:r>
@@ -151,11 +157,37 @@
     <w:p>
       <m:oMathPara>
         <m:oMath>
+          <m:sSub>
+            <m:sSubPr>
+              <m:ctrlPr>
+                <w:rPr>
+                  <w:rFonts w:ascii="Cambria Math" w:eastAsiaTheme="minorEastAsia" w:hAnsi="Cambria Math"/>
+                  <w:i/>
+                </w:rPr>
+              </m:ctrlPr>
+            </m:sSubPr>
+            <m:e>
+              <m:r>
+                <w:rPr>
+                  <w:rFonts w:ascii="Cambria Math" w:eastAsiaTheme="minorEastAsia" w:hAnsi="Cambria Math"/>
+                </w:rPr>
+                <m:t>C</m:t>
+              </m:r>
+            </m:e>
+            <m:sub>
+              <m:r>
+                <w:rPr>
+                  <w:rFonts w:ascii="Cambria Math" w:eastAsiaTheme="minorEastAsia" w:hAnsi="Cambria Math"/>
+                </w:rPr>
+                <m:t>mech</m:t>
+              </m:r>
+            </m:sub>
+          </m:sSub>
           <m:r>
             <w:rPr>
               <w:rFonts w:ascii="Cambria Math" w:hAnsi="Cambria Math"/>
             </w:rPr>
-            <m:t>C=</m:t>
+            <m:t>=</m:t>
           </m:r>
           <m:f>
             <m:fPr>
@@ -245,12 +277,659 @@
             <w:rPr>
               <w:rFonts w:ascii="Cambria Math" w:eastAsiaTheme="minorEastAsia" w:hAnsi="Cambria Math"/>
             </w:rPr>
-            <m:t>890.73</m:t>
+            <m:t>820.40</m:t>
+          </m:r>
+          <m:r>
+            <w:rPr>
+              <w:rFonts w:ascii="Cambria Math" w:eastAsiaTheme="minorEastAsia" w:hAnsi="Cambria Math"/>
+            </w:rPr>
+            <m:t xml:space="preserve"> kWs/</m:t>
+          </m:r>
+          <m:sSup>
+            <m:sSupPr>
+              <m:ctrlPr>
+                <w:rPr>
+                  <w:rFonts w:ascii="Cambria Math" w:eastAsiaTheme="minorEastAsia" w:hAnsi="Cambria Math"/>
+                  <w:i/>
+                </w:rPr>
+              </m:ctrlPr>
+            </m:sSupPr>
+            <m:e>
+              <m:r>
+                <w:rPr>
+                  <w:rFonts w:ascii="Cambria Math" w:eastAsiaTheme="minorEastAsia" w:hAnsi="Cambria Math"/>
+                </w:rPr>
+                <m:t>m</m:t>
+              </m:r>
+            </m:e>
+            <m:sup>
+              <m:r>
+                <w:rPr>
+                  <w:rFonts w:ascii="Cambria Math" w:eastAsiaTheme="minorEastAsia" w:hAnsi="Cambria Math"/>
+                </w:rPr>
+                <m:t>3</m:t>
+              </m:r>
+            </m:sup>
+          </m:sSup>
+        </m:oMath>
+      </m:oMathPara>
+    </w:p>
+    <w:p>
+      <w:r>
+        <w:t xml:space="preserve">Air gap of the machine can be defined according to following formula. </w:t>
+      </w:r>
+    </w:p>
+    <w:p>
+      <w:pPr>
+        <w:rPr>
+          <w:rFonts w:eastAsiaTheme="minorEastAsia"/>
+        </w:rPr>
+      </w:pPr>
+      <m:oMathPara>
+        <m:oMath>
+          <m:r>
+            <w:rPr>
+              <w:rFonts w:ascii="Cambria Math" w:hAnsi="Cambria Math"/>
+            </w:rPr>
+            <m:t>δ=0.18+0.006*</m:t>
+          </m:r>
+          <m:sSup>
+            <m:sSupPr>
+              <m:ctrlPr>
+                <w:rPr>
+                  <w:rFonts w:ascii="Cambria Math" w:hAnsi="Cambria Math"/>
+                  <w:i/>
+                </w:rPr>
+              </m:ctrlPr>
+            </m:sSupPr>
+            <m:e>
+              <m:r>
+                <w:rPr>
+                  <w:rFonts w:ascii="Cambria Math" w:hAnsi="Cambria Math"/>
+                </w:rPr>
+                <m:t>P</m:t>
+              </m:r>
+            </m:e>
+            <m:sup>
+              <m:r>
+                <w:rPr>
+                  <w:rFonts w:ascii="Cambria Math" w:hAnsi="Cambria Math"/>
+                </w:rPr>
+                <m:t>0.4</m:t>
+              </m:r>
+            </m:sup>
+          </m:sSup>
+          <m:r>
+            <w:rPr>
+              <w:rFonts w:ascii="Cambria Math" w:hAnsi="Cambria Math"/>
+            </w:rPr>
+            <m:t>=0.18+0.006*</m:t>
+          </m:r>
+          <m:sSup>
+            <m:sSupPr>
+              <m:ctrlPr>
+                <w:rPr>
+                  <w:rFonts w:ascii="Cambria Math" w:hAnsi="Cambria Math"/>
+                  <w:i/>
+                </w:rPr>
+              </m:ctrlPr>
+            </m:sSupPr>
+            <m:e>
+              <m:r>
+                <w:rPr>
+                  <w:rFonts w:ascii="Cambria Math" w:hAnsi="Cambria Math"/>
+                </w:rPr>
+                <m:t>250k</m:t>
+              </m:r>
+            </m:e>
+            <m:sup>
+              <m:r>
+                <w:rPr>
+                  <w:rFonts w:ascii="Cambria Math" w:hAnsi="Cambria Math"/>
+                </w:rPr>
+                <m:t>0.4</m:t>
+              </m:r>
+            </m:sup>
+          </m:sSup>
+          <m:r>
+            <w:rPr>
+              <w:rFonts w:ascii="Cambria Math" w:hAnsi="Cambria Math"/>
+            </w:rPr>
+            <m:t>=1.045 mm</m:t>
           </m:r>
         </m:oMath>
       </m:oMathPara>
     </w:p>
     <w:p>
+      <w:r>
+        <w:t xml:space="preserve">For heavy duty machines result of the formula can be increased up to 60%. Therefore, </w:t>
+      </w:r>
+      <w:r>
+        <w:t>1.045</w:t>
+      </w:r>
+      <w:r>
+        <w:t xml:space="preserve"> mm can be raise up to </w:t>
+      </w:r>
+      <w:r>
+        <w:t>1.67</w:t>
+      </w:r>
+      <w:r>
+        <w:t xml:space="preserve"> mm. It seems that air gap clearance of the machine can be selected as </w:t>
+      </w:r>
+      <w:r>
+        <w:t>1.5</w:t>
+      </w:r>
+      <w:r>
+        <w:t xml:space="preserve"> mm </w:t>
+      </w:r>
+      <w:r>
+        <w:t>for initial design of the machine.</w:t>
+      </w:r>
+    </w:p>
+    <w:p>
+      <w:pPr>
+        <w:rPr>
+          <w:rFonts w:eastAsiaTheme="minorEastAsia"/>
+        </w:rPr>
+      </w:pPr>
+      <w:r>
+        <w:rPr>
+          <w:rFonts w:eastAsiaTheme="minorEastAsia"/>
+        </w:rPr>
+        <w:lastRenderedPageBreak/>
+        <w:t xml:space="preserve">As machine will be driven with inverter and maximum speed is about 3000rpm, by taken switching frequency as </w:t>
+      </w:r>
+      <w:proofErr w:type="gramStart"/>
+      <w:r>
+        <w:rPr>
+          <w:rFonts w:eastAsiaTheme="minorEastAsia"/>
+        </w:rPr>
+        <w:t>12kHz</w:t>
+      </w:r>
+      <w:proofErr w:type="gramEnd"/>
+      <w:r>
+        <w:rPr>
+          <w:rFonts w:eastAsiaTheme="minorEastAsia"/>
+        </w:rPr>
+        <w:t xml:space="preserve"> and </w:t>
+      </w:r>
+      <w:r>
+        <w:rPr>
+          <w:rFonts w:eastAsiaTheme="minorEastAsia"/>
+        </w:rPr>
+        <w:t xml:space="preserve">electrical frequency should be consider with at least 20 times of switching frequency, maximum electrical frequency can be considered as 600 Hz coincide with 3000 rpm. Therefore </w:t>
+      </w:r>
+      <w:r>
+        <w:rPr>
+          <w:rFonts w:eastAsiaTheme="minorEastAsia"/>
+        </w:rPr>
+        <w:t>pole number of the machine can be chosen as;</w:t>
+      </w:r>
+    </w:p>
+    <w:p>
+      <w:pPr>
+        <w:rPr>
+          <w:rFonts w:eastAsiaTheme="minorEastAsia"/>
+        </w:rPr>
+      </w:pPr>
+      <m:oMathPara>
+        <m:oMath>
+          <m:r>
+            <w:rPr>
+              <w:rFonts w:ascii="Cambria Math" w:eastAsiaTheme="minorEastAsia" w:hAnsi="Cambria Math"/>
+            </w:rPr>
+            <m:t>p</m:t>
+          </m:r>
+          <m:r>
+            <w:rPr>
+              <w:rFonts w:ascii="Cambria Math" w:eastAsiaTheme="minorEastAsia" w:hAnsi="Cambria Math"/>
+            </w:rPr>
+            <m:t xml:space="preserve">= </m:t>
+          </m:r>
+          <m:f>
+            <m:fPr>
+              <m:ctrlPr>
+                <w:rPr>
+                  <w:rFonts w:ascii="Cambria Math" w:eastAsiaTheme="minorEastAsia" w:hAnsi="Cambria Math"/>
+                  <w:i/>
+                </w:rPr>
+              </m:ctrlPr>
+            </m:fPr>
+            <m:num>
+              <m:r>
+                <w:rPr>
+                  <w:rFonts w:ascii="Cambria Math" w:eastAsiaTheme="minorEastAsia" w:hAnsi="Cambria Math"/>
+                </w:rPr>
+                <m:t>120*f</m:t>
+              </m:r>
+            </m:num>
+            <m:den>
+              <m:r>
+                <w:rPr>
+                  <w:rFonts w:ascii="Cambria Math" w:eastAsiaTheme="minorEastAsia" w:hAnsi="Cambria Math"/>
+                </w:rPr>
+                <m:t>w</m:t>
+              </m:r>
+            </m:den>
+          </m:f>
+          <m:r>
+            <w:rPr>
+              <w:rFonts w:ascii="Cambria Math" w:eastAsiaTheme="minorEastAsia" w:hAnsi="Cambria Math"/>
+            </w:rPr>
+            <m:t>=24</m:t>
+          </m:r>
+        </m:oMath>
+      </m:oMathPara>
+    </w:p>
+    <w:p>
+      <w:pPr>
+        <w:rPr>
+          <w:rFonts w:eastAsiaTheme="minorEastAsia"/>
+        </w:rPr>
+      </w:pPr>
+      <w:r>
+        <w:rPr>
+          <w:rFonts w:eastAsiaTheme="minorEastAsia"/>
+        </w:rPr>
+        <w:t xml:space="preserve">Pole number of the machine is chosen as 24, </w:t>
+      </w:r>
+      <w:proofErr w:type="spellStart"/>
+      <w:r>
+        <w:rPr>
+          <w:rFonts w:eastAsiaTheme="minorEastAsia"/>
+        </w:rPr>
+        <w:t>polepair</w:t>
+      </w:r>
+      <w:proofErr w:type="spellEnd"/>
+      <w:r>
+        <w:rPr>
+          <w:rFonts w:eastAsiaTheme="minorEastAsia"/>
+        </w:rPr>
+        <w:t xml:space="preserve"> is 12.</w:t>
+      </w:r>
+    </w:p>
+    <w:p>
+      <w:pPr>
+        <w:rPr>
+          <w:rFonts w:eastAsiaTheme="minorEastAsia"/>
+        </w:rPr>
+      </w:pPr>
+      <w:r>
+        <w:rPr>
+          <w:rFonts w:eastAsiaTheme="minorEastAsia"/>
+        </w:rPr>
+        <w:t>Aspect ratio of the machine can be calculated as;</w:t>
+      </w:r>
+    </w:p>
+    <w:p>
+      <w:pPr>
+        <w:rPr>
+          <w:rFonts w:eastAsiaTheme="minorEastAsia"/>
+        </w:rPr>
+      </w:pPr>
+      <m:oMathPara>
+        <m:oMath>
+          <m:r>
+            <w:rPr>
+              <w:rFonts w:ascii="Cambria Math" w:eastAsiaTheme="minorEastAsia" w:hAnsi="Cambria Math"/>
+            </w:rPr>
+            <m:t xml:space="preserve">x= </m:t>
+          </m:r>
+          <m:f>
+            <m:fPr>
+              <m:ctrlPr>
+                <w:rPr>
+                  <w:rFonts w:ascii="Cambria Math" w:eastAsiaTheme="minorEastAsia" w:hAnsi="Cambria Math"/>
+                  <w:i/>
+                </w:rPr>
+              </m:ctrlPr>
+            </m:fPr>
+            <m:num>
+              <m:r>
+                <w:rPr>
+                  <w:rFonts w:ascii="Cambria Math" w:eastAsiaTheme="minorEastAsia" w:hAnsi="Cambria Math"/>
+                </w:rPr>
+                <m:t>L</m:t>
+              </m:r>
+            </m:num>
+            <m:den>
+              <m:r>
+                <w:rPr>
+                  <w:rFonts w:ascii="Cambria Math" w:eastAsiaTheme="minorEastAsia" w:hAnsi="Cambria Math"/>
+                </w:rPr>
+                <m:t>D</m:t>
+              </m:r>
+            </m:den>
+          </m:f>
+          <m:r>
+            <w:rPr>
+              <w:rFonts w:ascii="Cambria Math" w:eastAsiaTheme="minorEastAsia" w:hAnsi="Cambria Math"/>
+            </w:rPr>
+            <m:t>=</m:t>
+          </m:r>
+          <m:f>
+            <m:fPr>
+              <m:ctrlPr>
+                <w:rPr>
+                  <w:rFonts w:ascii="Cambria Math" w:eastAsiaTheme="minorEastAsia" w:hAnsi="Cambria Math"/>
+                  <w:i/>
+                </w:rPr>
+              </m:ctrlPr>
+            </m:fPr>
+            <m:num>
+              <m:r>
+                <w:rPr>
+                  <w:rFonts w:ascii="Cambria Math" w:eastAsiaTheme="minorEastAsia" w:hAnsi="Cambria Math"/>
+                </w:rPr>
+                <m:t>π</m:t>
+              </m:r>
+            </m:num>
+            <m:den>
+              <m:r>
+                <w:rPr>
+                  <w:rFonts w:ascii="Cambria Math" w:eastAsiaTheme="minorEastAsia" w:hAnsi="Cambria Math"/>
+                </w:rPr>
+                <m:t>4pp</m:t>
+              </m:r>
+            </m:den>
+          </m:f>
+          <m:rad>
+            <m:radPr>
+              <m:degHide m:val="1"/>
+              <m:ctrlPr>
+                <w:rPr>
+                  <w:rFonts w:ascii="Cambria Math" w:eastAsiaTheme="minorEastAsia" w:hAnsi="Cambria Math"/>
+                  <w:i/>
+                </w:rPr>
+              </m:ctrlPr>
+            </m:radPr>
+            <m:deg/>
+            <m:e>
+              <m:r>
+                <w:rPr>
+                  <w:rFonts w:ascii="Cambria Math" w:eastAsiaTheme="minorEastAsia" w:hAnsi="Cambria Math"/>
+                </w:rPr>
+                <m:t>pp</m:t>
+              </m:r>
+            </m:e>
+          </m:rad>
+          <m:r>
+            <w:rPr>
+              <w:rFonts w:ascii="Cambria Math" w:eastAsiaTheme="minorEastAsia" w:hAnsi="Cambria Math"/>
+            </w:rPr>
+            <m:t>=0.23</m:t>
+          </m:r>
+        </m:oMath>
+      </m:oMathPara>
+    </w:p>
+    <w:p>
+      <w:pPr>
+        <w:rPr>
+          <w:rFonts w:eastAsiaTheme="minorEastAsia"/>
+        </w:rPr>
+      </w:pPr>
+      <w:r>
+        <w:rPr>
+          <w:rFonts w:eastAsiaTheme="minorEastAsia"/>
+        </w:rPr>
+        <w:t>Although aspect ratio is found as 0.23, it may be taken as 0.5 because application area is electric vehicles.</w:t>
+      </w:r>
+    </w:p>
+    <w:p>
+      <w:pPr>
+        <w:rPr>
+          <w:rFonts w:eastAsiaTheme="minorEastAsia"/>
+        </w:rPr>
+      </w:pPr>
+      <w:r>
+        <w:rPr>
+          <w:rFonts w:eastAsiaTheme="minorEastAsia"/>
+        </w:rPr>
+        <w:t>Outer diameter of the machine can be calculated as;</w:t>
+      </w:r>
+    </w:p>
+    <w:p>
+      <w:pPr>
+        <w:rPr>
+          <w:rFonts w:eastAsiaTheme="minorEastAsia"/>
+        </w:rPr>
+      </w:pPr>
+      <m:oMathPara>
+        <m:oMath>
+          <m:r>
+            <w:rPr>
+              <w:rFonts w:ascii="Cambria Math" w:eastAsiaTheme="minorEastAsia" w:hAnsi="Cambria Math"/>
+            </w:rPr>
+            <m:t>D</m:t>
+          </m:r>
+          <m:r>
+            <w:rPr>
+              <w:rFonts w:ascii="Cambria Math" w:eastAsiaTheme="minorEastAsia" w:hAnsi="Cambria Math"/>
+            </w:rPr>
+            <m:t>=</m:t>
+          </m:r>
+          <m:rad>
+            <m:radPr>
+              <m:ctrlPr>
+                <w:rPr>
+                  <w:rFonts w:ascii="Cambria Math" w:eastAsiaTheme="minorEastAsia" w:hAnsi="Cambria Math"/>
+                  <w:i/>
+                </w:rPr>
+              </m:ctrlPr>
+            </m:radPr>
+            <m:deg>
+              <m:r>
+                <w:rPr>
+                  <w:rFonts w:ascii="Cambria Math" w:eastAsiaTheme="minorEastAsia" w:hAnsi="Cambria Math"/>
+                </w:rPr>
+                <m:t>3</m:t>
+              </m:r>
+            </m:deg>
+            <m:e>
+              <m:f>
+                <m:fPr>
+                  <m:ctrlPr>
+                    <w:rPr>
+                      <w:rFonts w:ascii="Cambria Math" w:eastAsiaTheme="minorEastAsia" w:hAnsi="Cambria Math"/>
+                      <w:i/>
+                    </w:rPr>
+                  </m:ctrlPr>
+                </m:fPr>
+                <m:num>
+                  <m:sSub>
+                    <m:sSubPr>
+                      <m:ctrlPr>
+                        <w:rPr>
+                          <w:rFonts w:ascii="Cambria Math" w:eastAsiaTheme="minorEastAsia" w:hAnsi="Cambria Math"/>
+                          <w:i/>
+                        </w:rPr>
+                      </m:ctrlPr>
+                    </m:sSubPr>
+                    <m:e>
+                      <m:r>
+                        <w:rPr>
+                          <w:rFonts w:ascii="Cambria Math" w:eastAsiaTheme="minorEastAsia" w:hAnsi="Cambria Math"/>
+                        </w:rPr>
+                        <m:t>P</m:t>
+                      </m:r>
+                    </m:e>
+                    <m:sub>
+                      <m:r>
+                        <w:rPr>
+                          <w:rFonts w:ascii="Cambria Math" w:eastAsiaTheme="minorEastAsia" w:hAnsi="Cambria Math"/>
+                        </w:rPr>
+                        <m:t>mech</m:t>
+                      </m:r>
+                    </m:sub>
+                  </m:sSub>
+                </m:num>
+                <m:den>
+                  <m:r>
+                    <w:rPr>
+                      <w:rFonts w:ascii="Cambria Math" w:eastAsiaTheme="minorEastAsia" w:hAnsi="Cambria Math"/>
+                    </w:rPr>
+                    <m:t>x*</m:t>
+                  </m:r>
+                  <m:sSub>
+                    <m:sSubPr>
+                      <m:ctrlPr>
+                        <w:rPr>
+                          <w:rFonts w:ascii="Cambria Math" w:eastAsiaTheme="minorEastAsia" w:hAnsi="Cambria Math"/>
+                          <w:i/>
+                        </w:rPr>
+                      </m:ctrlPr>
+                    </m:sSubPr>
+                    <m:e>
+                      <m:r>
+                        <w:rPr>
+                          <w:rFonts w:ascii="Cambria Math" w:eastAsiaTheme="minorEastAsia" w:hAnsi="Cambria Math"/>
+                        </w:rPr>
+                        <m:t>C</m:t>
+                      </m:r>
+                    </m:e>
+                    <m:sub>
+                      <m:r>
+                        <w:rPr>
+                          <w:rFonts w:ascii="Cambria Math" w:eastAsiaTheme="minorEastAsia" w:hAnsi="Cambria Math"/>
+                        </w:rPr>
+                        <m:t>mech</m:t>
+                      </m:r>
+                    </m:sub>
+                  </m:sSub>
+                  <m:r>
+                    <w:rPr>
+                      <w:rFonts w:ascii="Cambria Math" w:eastAsiaTheme="minorEastAsia" w:hAnsi="Cambria Math"/>
+                    </w:rPr>
+                    <m:t>*</m:t>
+                  </m:r>
+                  <m:sSub>
+                    <m:sSubPr>
+                      <m:ctrlPr>
+                        <w:rPr>
+                          <w:rFonts w:ascii="Cambria Math" w:eastAsiaTheme="minorEastAsia" w:hAnsi="Cambria Math"/>
+                          <w:i/>
+                        </w:rPr>
+                      </m:ctrlPr>
+                    </m:sSubPr>
+                    <m:e>
+                      <m:r>
+                        <w:rPr>
+                          <w:rFonts w:ascii="Cambria Math" w:eastAsiaTheme="minorEastAsia" w:hAnsi="Cambria Math"/>
+                        </w:rPr>
+                        <m:t>n</m:t>
+                      </m:r>
+                    </m:e>
+                    <m:sub>
+                      <m:r>
+                        <w:rPr>
+                          <w:rFonts w:ascii="Cambria Math" w:eastAsiaTheme="minorEastAsia" w:hAnsi="Cambria Math"/>
+                        </w:rPr>
+                        <m:t>syn</m:t>
+                      </m:r>
+                    </m:sub>
+                  </m:sSub>
+                </m:den>
+              </m:f>
+            </m:e>
+          </m:rad>
+          <m:r>
+            <w:rPr>
+              <w:rFonts w:ascii="Cambria Math" w:eastAsiaTheme="minorEastAsia" w:hAnsi="Cambria Math"/>
+            </w:rPr>
+            <m:t>=</m:t>
+          </m:r>
+          <m:rad>
+            <m:radPr>
+              <m:ctrlPr>
+                <w:rPr>
+                  <w:rFonts w:ascii="Cambria Math" w:eastAsiaTheme="minorEastAsia" w:hAnsi="Cambria Math"/>
+                  <w:i/>
+                </w:rPr>
+              </m:ctrlPr>
+            </m:radPr>
+            <m:deg>
+              <m:r>
+                <w:rPr>
+                  <w:rFonts w:ascii="Cambria Math" w:eastAsiaTheme="minorEastAsia" w:hAnsi="Cambria Math"/>
+                </w:rPr>
+                <m:t>3</m:t>
+              </m:r>
+            </m:deg>
+            <m:e>
+              <m:f>
+                <m:fPr>
+                  <m:ctrlPr>
+                    <w:rPr>
+                      <w:rFonts w:ascii="Cambria Math" w:eastAsiaTheme="minorEastAsia" w:hAnsi="Cambria Math"/>
+                      <w:i/>
+                    </w:rPr>
+                  </m:ctrlPr>
+                </m:fPr>
+                <m:num>
+                  <m:r>
+                    <w:rPr>
+                      <w:rFonts w:ascii="Cambria Math" w:eastAsiaTheme="minorEastAsia" w:hAnsi="Cambria Math"/>
+                    </w:rPr>
+                    <m:t>250</m:t>
+                  </m:r>
+                </m:num>
+                <m:den>
+                  <m:r>
+                    <w:rPr>
+                      <w:rFonts w:ascii="Cambria Math" w:eastAsiaTheme="minorEastAsia" w:hAnsi="Cambria Math"/>
+                    </w:rPr>
+                    <m:t>0.5*820.40</m:t>
+                  </m:r>
+                  <m:r>
+                    <w:rPr>
+                      <w:rFonts w:ascii="Cambria Math" w:eastAsiaTheme="minorEastAsia" w:hAnsi="Cambria Math"/>
+                    </w:rPr>
+                    <m:t>*</m:t>
+                  </m:r>
+                  <m:r>
+                    <w:rPr>
+                      <w:rFonts w:ascii="Cambria Math" w:eastAsiaTheme="minorEastAsia" w:hAnsi="Cambria Math"/>
+                    </w:rPr>
+                    <m:t>12.5</m:t>
+                  </m:r>
+                </m:den>
+              </m:f>
+            </m:e>
+          </m:rad>
+          <m:r>
+            <w:rPr>
+              <w:rFonts w:ascii="Cambria Math" w:eastAsiaTheme="minorEastAsia" w:hAnsi="Cambria Math"/>
+            </w:rPr>
+            <m:t>=0.365 m</m:t>
+          </m:r>
+        </m:oMath>
+      </m:oMathPara>
+    </w:p>
+    <w:p>
+      <w:pPr>
+        <w:rPr>
+          <w:rFonts w:eastAsiaTheme="minorEastAsia"/>
+        </w:rPr>
+      </w:pPr>
+      <w:r>
+        <w:rPr>
+          <w:rFonts w:eastAsiaTheme="minorEastAsia"/>
+        </w:rPr>
+        <w:t xml:space="preserve">Axial length of the machine </w:t>
+      </w:r>
+      <w:r>
+        <w:rPr>
+          <w:rFonts w:eastAsiaTheme="minorEastAsia"/>
+        </w:rPr>
+        <w:t>is half of the outer diameter and it is 0.1825 m.</w:t>
+      </w:r>
+    </w:p>
+    <w:p>
+      <w:pPr>
+        <w:rPr>
+          <w:rFonts w:eastAsiaTheme="minorEastAsia"/>
+        </w:rPr>
+      </w:pPr>
       <w:bookmarkStart w:id="0" w:name="_GoBack"/>
       <w:bookmarkEnd w:id="0"/>
     </w:p>

</xml_diff>

<commit_message>
FEA model is constructed, some modifications are done
</commit_message>
<xml_diff>
--- a/Project_4/Report.docx
+++ b/Project_4/Report.docx
@@ -3285,6 +3285,198 @@
     </w:p>
     <w:p>
       <w:pPr>
+        <w:rPr>
+          <w:rFonts w:eastAsiaTheme="minorEastAsia"/>
+        </w:rPr>
+      </w:pPr>
+      <w:r>
+        <w:rPr>
+          <w:rFonts w:eastAsiaTheme="minorEastAsia"/>
+        </w:rPr>
+        <w:t xml:space="preserve">Electrical loading of the machine was assumed </w:t>
+      </w:r>
+      <w:proofErr w:type="gramStart"/>
+      <w:r>
+        <w:rPr>
+          <w:rFonts w:eastAsiaTheme="minorEastAsia"/>
+        </w:rPr>
+        <w:t>175 kA/m</w:t>
+      </w:r>
+      <w:proofErr w:type="gramEnd"/>
+      <w:r>
+        <w:rPr>
+          <w:rFonts w:eastAsiaTheme="minorEastAsia"/>
+        </w:rPr>
+        <w:t xml:space="preserve"> initially. Based on the obtained data, electrical loading can be calculated as follows;</w:t>
+      </w:r>
+    </w:p>
+    <w:p>
+      <w:pPr>
+        <w:rPr>
+          <w:rFonts w:eastAsiaTheme="minorEastAsia"/>
+        </w:rPr>
+      </w:pPr>
+      <m:oMathPara>
+        <m:oMath>
+          <m:acc>
+            <m:accPr>
+              <m:chr m:val="̅"/>
+              <m:ctrlPr>
+                <w:rPr>
+                  <w:rFonts w:ascii="Cambria Math" w:eastAsiaTheme="minorEastAsia" w:hAnsi="Cambria Math"/>
+                  <w:i/>
+                </w:rPr>
+              </m:ctrlPr>
+            </m:accPr>
+            <m:e>
+              <m:r>
+                <w:rPr>
+                  <w:rFonts w:ascii="Cambria Math" w:eastAsiaTheme="minorEastAsia" w:hAnsi="Cambria Math"/>
+                </w:rPr>
+                <m:t>A</m:t>
+              </m:r>
+            </m:e>
+          </m:acc>
+          <m:r>
+            <w:rPr>
+              <w:rFonts w:ascii="Cambria Math" w:hAnsi="Cambria Math"/>
+            </w:rPr>
+            <m:t>=</m:t>
+          </m:r>
+          <m:f>
+            <m:fPr>
+              <m:ctrlPr>
+                <w:rPr>
+                  <w:rFonts w:ascii="Cambria Math" w:hAnsi="Cambria Math"/>
+                  <w:i/>
+                </w:rPr>
+              </m:ctrlPr>
+            </m:fPr>
+            <m:num>
+              <m:sSub>
+                <m:sSubPr>
+                  <m:ctrlPr>
+                    <w:rPr>
+                      <w:rFonts w:ascii="Cambria Math" w:hAnsi="Cambria Math"/>
+                      <w:i/>
+                    </w:rPr>
+                  </m:ctrlPr>
+                </m:sSubPr>
+                <m:e>
+                  <m:r>
+                    <w:rPr>
+                      <w:rFonts w:ascii="Cambria Math" w:hAnsi="Cambria Math"/>
+                    </w:rPr>
+                    <m:t>N</m:t>
+                  </m:r>
+                </m:e>
+                <m:sub>
+                  <m:r>
+                    <w:rPr>
+                      <w:rFonts w:ascii="Cambria Math" w:hAnsi="Cambria Math"/>
+                    </w:rPr>
+                    <m:t>turnslot</m:t>
+                  </m:r>
+                </m:sub>
+              </m:sSub>
+              <m:r>
+                <w:rPr>
+                  <w:rFonts w:ascii="Cambria Math" w:hAnsi="Cambria Math"/>
+                </w:rPr>
+                <m:t>*I*Q</m:t>
+              </m:r>
+            </m:num>
+            <m:den>
+              <m:r>
+                <w:rPr>
+                  <w:rFonts w:ascii="Cambria Math" w:hAnsi="Cambria Math"/>
+                </w:rPr>
+                <m:t>π*</m:t>
+              </m:r>
+              <m:sSub>
+                <m:sSubPr>
+                  <m:ctrlPr>
+                    <w:rPr>
+                      <w:rFonts w:ascii="Cambria Math" w:hAnsi="Cambria Math"/>
+                      <w:i/>
+                    </w:rPr>
+                  </m:ctrlPr>
+                </m:sSubPr>
+                <m:e>
+                  <m:r>
+                    <w:rPr>
+                      <w:rFonts w:ascii="Cambria Math" w:hAnsi="Cambria Math"/>
+                    </w:rPr>
+                    <m:t>D</m:t>
+                  </m:r>
+                </m:e>
+                <m:sub>
+                  <m:r>
+                    <w:rPr>
+                      <w:rFonts w:ascii="Cambria Math" w:hAnsi="Cambria Math"/>
+                    </w:rPr>
+                    <m:t>i</m:t>
+                  </m:r>
+                </m:sub>
+              </m:sSub>
+            </m:den>
+          </m:f>
+          <m:r>
+            <w:rPr>
+              <w:rFonts w:ascii="Cambria Math" w:hAnsi="Cambria Math"/>
+            </w:rPr>
+            <m:t>=</m:t>
+          </m:r>
+          <m:f>
+            <m:fPr>
+              <m:ctrlPr>
+                <w:rPr>
+                  <w:rFonts w:ascii="Cambria Math" w:hAnsi="Cambria Math"/>
+                  <w:i/>
+                </w:rPr>
+              </m:ctrlPr>
+            </m:fPr>
+            <m:num>
+              <m:r>
+                <w:rPr>
+                  <w:rFonts w:ascii="Cambria Math" w:hAnsi="Cambria Math"/>
+                </w:rPr>
+                <m:t>6*314*72</m:t>
+              </m:r>
+            </m:num>
+            <m:den>
+              <m:r>
+                <w:rPr>
+                  <w:rFonts w:ascii="Cambria Math" w:hAnsi="Cambria Math"/>
+                </w:rPr>
+                <m:t>π*0,33</m:t>
+              </m:r>
+            </m:den>
+          </m:f>
+          <m:r>
+            <w:rPr>
+              <w:rFonts w:ascii="Cambria Math" w:hAnsi="Cambria Math"/>
+            </w:rPr>
+            <m:t>=130.84 kA/m</m:t>
+          </m:r>
+        </m:oMath>
+      </m:oMathPara>
+    </w:p>
+    <w:p>
+      <w:pPr>
+        <w:rPr>
+          <w:rFonts w:eastAsiaTheme="minorEastAsia"/>
+        </w:rPr>
+      </w:pPr>
+      <w:r>
+        <w:rPr>
+          <w:rFonts w:eastAsiaTheme="minorEastAsia"/>
+        </w:rPr>
+        <w:t xml:space="preserve">Note that electrical loading is found a smaller than intended value. This situation is a result of selecting slot height as relatively smaller. </w:t>
+      </w:r>
+    </w:p>
+    <w:p>
+      <w:pPr>
         <w:pStyle w:val="ListeParagraf"/>
         <w:numPr>
           <w:ilvl w:val="0"/>
@@ -3359,6 +3551,7 @@
           <w:noProof/>
           <w:lang w:val="tr-TR" w:eastAsia="tr-TR"/>
         </w:rPr>
+        <w:lastRenderedPageBreak/>
         <w:drawing>
           <wp:inline distT="0" distB="0" distL="0" distR="0" wp14:anchorId="7FDDA8F6" wp14:editId="75A7E185">
             <wp:extent cx="5760720" cy="3688796"/>
@@ -3436,11 +3629,662 @@
           <w:rFonts w:eastAsiaTheme="minorEastAsia"/>
         </w:rPr>
       </w:pPr>
+    </w:p>
+    <w:p>
+      <w:pPr>
+        <w:pStyle w:val="Balk1"/>
+        <w:rPr>
+          <w:rFonts w:eastAsiaTheme="minorEastAsia"/>
+        </w:rPr>
+      </w:pPr>
+    </w:p>
+    <w:p>
+      <w:pPr>
+        <w:rPr>
+          <w:rFonts w:asciiTheme="majorHAnsi" w:hAnsiTheme="majorHAnsi" w:cstheme="majorBidi"/>
+          <w:color w:val="365F91" w:themeColor="accent1" w:themeShade="BF"/>
+          <w:sz w:val="28"/>
+          <w:szCs w:val="28"/>
+        </w:rPr>
+      </w:pPr>
+      <w:r>
+        <w:br w:type="page"/>
+      </w:r>
+    </w:p>
+    <w:p>
+      <w:pPr>
+        <w:pStyle w:val="Balk1"/>
+        <w:rPr>
+          <w:rFonts w:eastAsiaTheme="minorEastAsia"/>
+        </w:rPr>
+      </w:pPr>
       <w:r>
         <w:rPr>
           <w:rFonts w:eastAsiaTheme="minorEastAsia"/>
         </w:rPr>
         <w:lastRenderedPageBreak/>
+        <w:t>FEA Modelling</w:t>
+      </w:r>
+    </w:p>
+    <w:p>
+      <w:r>
+        <w:t xml:space="preserve">Based on the dimensions obtained, machine model is constructed with Maxwell </w:t>
+      </w:r>
+      <w:proofErr w:type="spellStart"/>
+      <w:r>
+        <w:t>Ansys</w:t>
+      </w:r>
+      <w:proofErr w:type="spellEnd"/>
+      <w:r>
+        <w:t xml:space="preserve"> as seen in Figure 2. Note that machine has 24 </w:t>
+      </w:r>
+      <w:proofErr w:type="gramStart"/>
+      <w:r>
+        <w:t>pole</w:t>
+      </w:r>
+      <w:proofErr w:type="gramEnd"/>
+      <w:r>
+        <w:t xml:space="preserve"> and 72 slot as a result, machine can be divided into 12 equal segment. In order to reduce simulation time, model is reduced for one pole pair which has 2 </w:t>
+      </w:r>
+      <w:proofErr w:type="gramStart"/>
+      <w:r>
+        <w:t>magnet</w:t>
+      </w:r>
+      <w:proofErr w:type="gramEnd"/>
+      <w:r>
+        <w:t xml:space="preserve"> and 6 slot.</w:t>
+      </w:r>
+    </w:p>
+    <w:p>
+      <w:pPr>
+        <w:keepNext/>
+        <w:jc w:val="center"/>
+      </w:pPr>
+      <w:r>
+        <w:rPr>
+          <w:noProof/>
+          <w:lang w:val="tr-TR" w:eastAsia="tr-TR"/>
+        </w:rPr>
+        <w:drawing>
+          <wp:inline distT="0" distB="0" distL="0" distR="0" wp14:anchorId="505F8698" wp14:editId="7BBB4577">
+            <wp:extent cx="3160291" cy="2473036"/>
+            <wp:effectExtent l="0" t="0" r="2540" b="3810"/>
+            <wp:docPr id="3" name="Resim 3"/>
+            <wp:cNvGraphicFramePr>
+              <a:graphicFrameLocks xmlns:a="http://schemas.openxmlformats.org/drawingml/2006/main" noChangeAspect="1"/>
+            </wp:cNvGraphicFramePr>
+            <a:graphic xmlns:a="http://schemas.openxmlformats.org/drawingml/2006/main">
+              <a:graphicData uri="http://schemas.openxmlformats.org/drawingml/2006/picture">
+                <pic:pic xmlns:pic="http://schemas.openxmlformats.org/drawingml/2006/picture">
+                  <pic:nvPicPr>
+                    <pic:cNvPr id="0" name=""/>
+                    <pic:cNvPicPr/>
+                  </pic:nvPicPr>
+                  <pic:blipFill>
+                    <a:blip r:embed="rId8"/>
+                    <a:stretch>
+                      <a:fillRect/>
+                    </a:stretch>
+                  </pic:blipFill>
+                  <pic:spPr>
+                    <a:xfrm>
+                      <a:off x="0" y="0"/>
+                      <a:ext cx="3160291" cy="2473036"/>
+                    </a:xfrm>
+                    <a:prstGeom prst="rect">
+                      <a:avLst/>
+                    </a:prstGeom>
+                  </pic:spPr>
+                </pic:pic>
+              </a:graphicData>
+            </a:graphic>
+          </wp:inline>
+        </w:drawing>
+      </w:r>
+    </w:p>
+    <w:p>
+      <w:pPr>
+        <w:pStyle w:val="ResimYazs"/>
+        <w:jc w:val="center"/>
+      </w:pPr>
+      <w:r>
+        <w:t xml:space="preserve">Figure </w:t>
+      </w:r>
+      <w:r>
+        <w:fldChar w:fldCharType="begin"/>
+      </w:r>
+      <w:r>
+        <w:instrText xml:space="preserve"> SEQ Figure \* ARABIC </w:instrText>
+      </w:r>
+      <w:r>
+        <w:fldChar w:fldCharType="separate"/>
+      </w:r>
+      <w:r>
+        <w:rPr>
+          <w:noProof/>
+        </w:rPr>
+        <w:t>2</w:t>
+      </w:r>
+      <w:r>
+        <w:fldChar w:fldCharType="end"/>
+      </w:r>
+      <w:r>
+        <w:t>: Constructed model</w:t>
+      </w:r>
+    </w:p>
+    <w:p>
+      <w:r>
+        <w:t xml:space="preserve">At no load, simulation is </w:t>
+      </w:r>
+      <w:proofErr w:type="spellStart"/>
+      <w:r>
+        <w:t>analyzed</w:t>
+      </w:r>
+      <w:proofErr w:type="spellEnd"/>
+      <w:r>
+        <w:t xml:space="preserve"> and magnetic field magnitudes can be seen in Figure 3. As seen from this figure, back core is highly saturated and output diameter of the </w:t>
+      </w:r>
+      <w:r>
+        <w:t>machine should be increased.</w:t>
+      </w:r>
+    </w:p>
+    <w:p>
+      <w:pPr>
+        <w:keepNext/>
+        <w:jc w:val="center"/>
+      </w:pPr>
+      <w:r>
+        <w:rPr>
+          <w:noProof/>
+          <w:lang w:val="tr-TR" w:eastAsia="tr-TR"/>
+        </w:rPr>
+        <w:drawing>
+          <wp:inline distT="0" distB="0" distL="0" distR="0" wp14:anchorId="49A3AE20" wp14:editId="275BCFC7">
+            <wp:extent cx="3068782" cy="1995489"/>
+            <wp:effectExtent l="0" t="0" r="0" b="5080"/>
+            <wp:docPr id="4" name="Resim 4"/>
+            <wp:cNvGraphicFramePr>
+              <a:graphicFrameLocks xmlns:a="http://schemas.openxmlformats.org/drawingml/2006/main" noChangeAspect="1"/>
+            </wp:cNvGraphicFramePr>
+            <a:graphic xmlns:a="http://schemas.openxmlformats.org/drawingml/2006/main">
+              <a:graphicData uri="http://schemas.openxmlformats.org/drawingml/2006/picture">
+                <pic:pic xmlns:pic="http://schemas.openxmlformats.org/drawingml/2006/picture">
+                  <pic:nvPicPr>
+                    <pic:cNvPr id="0" name=""/>
+                    <pic:cNvPicPr/>
+                  </pic:nvPicPr>
+                  <pic:blipFill>
+                    <a:blip r:embed="rId9"/>
+                    <a:stretch>
+                      <a:fillRect/>
+                    </a:stretch>
+                  </pic:blipFill>
+                  <pic:spPr>
+                    <a:xfrm>
+                      <a:off x="0" y="0"/>
+                      <a:ext cx="3070852" cy="1996835"/>
+                    </a:xfrm>
+                    <a:prstGeom prst="rect">
+                      <a:avLst/>
+                    </a:prstGeom>
+                  </pic:spPr>
+                </pic:pic>
+              </a:graphicData>
+            </a:graphic>
+          </wp:inline>
+        </w:drawing>
+      </w:r>
+    </w:p>
+    <w:p>
+      <w:pPr>
+        <w:pStyle w:val="ResimYazs"/>
+        <w:jc w:val="center"/>
+      </w:pPr>
+      <w:r>
+        <w:t xml:space="preserve">Figure </w:t>
+      </w:r>
+      <w:r>
+        <w:fldChar w:fldCharType="begin"/>
+      </w:r>
+      <w:r>
+        <w:instrText xml:space="preserve"> SEQ Figure \* ARABIC </w:instrText>
+      </w:r>
+      <w:r>
+        <w:fldChar w:fldCharType="separate"/>
+      </w:r>
+      <w:r>
+        <w:rPr>
+          <w:noProof/>
+        </w:rPr>
+        <w:t>3</w:t>
+      </w:r>
+      <w:r>
+        <w:fldChar w:fldCharType="end"/>
+      </w:r>
+      <w:r>
+        <w:t xml:space="preserve">: </w:t>
+      </w:r>
+      <w:proofErr w:type="spellStart"/>
+      <w:r>
+        <w:t>Bmag</w:t>
+      </w:r>
+      <w:proofErr w:type="spellEnd"/>
+      <w:r>
+        <w:t xml:space="preserve"> for initial design</w:t>
+      </w:r>
+    </w:p>
+    <w:p>
+      <w:r>
+        <w:t xml:space="preserve">Outer diameter of the machine is increased to 445 mm from 429 mm in order to make prevent saturation of the back core. Resultant </w:t>
+      </w:r>
+      <w:proofErr w:type="spellStart"/>
+      <w:r>
+        <w:t>B_mag</w:t>
+      </w:r>
+      <w:proofErr w:type="spellEnd"/>
+      <w:r>
+        <w:t xml:space="preserve"> distribution can be seen in Figure 4. As seen from this figure, </w:t>
+      </w:r>
+      <w:r>
+        <w:t xml:space="preserve">back core saturation problem is solved. </w:t>
+      </w:r>
+    </w:p>
+    <w:p>
+      <w:pPr>
+        <w:keepNext/>
+        <w:jc w:val="center"/>
+      </w:pPr>
+      <w:r>
+        <w:rPr>
+          <w:noProof/>
+          <w:lang w:val="tr-TR" w:eastAsia="tr-TR"/>
+        </w:rPr>
+        <w:lastRenderedPageBreak/>
+        <w:drawing>
+          <wp:inline distT="0" distB="0" distL="0" distR="0" wp14:anchorId="04822E71" wp14:editId="113C5E86">
+            <wp:extent cx="2798618" cy="1762796"/>
+            <wp:effectExtent l="0" t="0" r="1905" b="8890"/>
+            <wp:docPr id="12" name="Resim 12"/>
+            <wp:cNvGraphicFramePr>
+              <a:graphicFrameLocks xmlns:a="http://schemas.openxmlformats.org/drawingml/2006/main" noChangeAspect="1"/>
+            </wp:cNvGraphicFramePr>
+            <a:graphic xmlns:a="http://schemas.openxmlformats.org/drawingml/2006/main">
+              <a:graphicData uri="http://schemas.openxmlformats.org/drawingml/2006/picture">
+                <pic:pic xmlns:pic="http://schemas.openxmlformats.org/drawingml/2006/picture">
+                  <pic:nvPicPr>
+                    <pic:cNvPr id="0" name=""/>
+                    <pic:cNvPicPr/>
+                  </pic:nvPicPr>
+                  <pic:blipFill>
+                    <a:blip r:embed="rId10"/>
+                    <a:stretch>
+                      <a:fillRect/>
+                    </a:stretch>
+                  </pic:blipFill>
+                  <pic:spPr>
+                    <a:xfrm>
+                      <a:off x="0" y="0"/>
+                      <a:ext cx="2798186" cy="1762524"/>
+                    </a:xfrm>
+                    <a:prstGeom prst="rect">
+                      <a:avLst/>
+                    </a:prstGeom>
+                  </pic:spPr>
+                </pic:pic>
+              </a:graphicData>
+            </a:graphic>
+          </wp:inline>
+        </w:drawing>
+      </w:r>
+    </w:p>
+    <w:p>
+      <w:pPr>
+        <w:pStyle w:val="ResimYazs"/>
+        <w:jc w:val="center"/>
+      </w:pPr>
+      <w:r>
+        <w:t xml:space="preserve">Figure </w:t>
+      </w:r>
+      <w:r>
+        <w:fldChar w:fldCharType="begin"/>
+      </w:r>
+      <w:r>
+        <w:instrText xml:space="preserve"> SEQ Figure \* ARABIC </w:instrText>
+      </w:r>
+      <w:r>
+        <w:fldChar w:fldCharType="separate"/>
+      </w:r>
+      <w:r>
+        <w:rPr>
+          <w:noProof/>
+        </w:rPr>
+        <w:t>4</w:t>
+      </w:r>
+      <w:r>
+        <w:fldChar w:fldCharType="end"/>
+      </w:r>
+      <w:r>
+        <w:t xml:space="preserve">: </w:t>
+      </w:r>
+      <w:proofErr w:type="spellStart"/>
+      <w:r>
+        <w:t>Bmag</w:t>
+      </w:r>
+      <w:proofErr w:type="spellEnd"/>
+      <w:r>
+        <w:t xml:space="preserve"> after output diameter increased</w:t>
+      </w:r>
+    </w:p>
+    <w:p>
+      <w:r>
+        <w:t xml:space="preserve">Air gap flux density </w:t>
+      </w:r>
+      <w:r>
+        <w:t xml:space="preserve">over a pole is found as seen in Figure 5. </w:t>
+      </w:r>
+      <w:r>
+        <w:t xml:space="preserve">Ideally, flux density should be same over a magnet but as seen from the graph, it has considerable decrease in magnitudes for both magnets. These decreases are originated from stator slot structure. </w:t>
+      </w:r>
+    </w:p>
+    <w:p>
+      <w:pPr>
+        <w:pStyle w:val="Balk1"/>
+      </w:pPr>
+      <w:r>
+        <w:rPr>
+          <w:noProof/>
+          <w:lang w:val="tr-TR" w:eastAsia="tr-TR"/>
+        </w:rPr>
+        <w:drawing>
+          <wp:inline distT="0" distB="0" distL="0" distR="0" wp14:anchorId="7F05A2D8" wp14:editId="16452A23">
+            <wp:extent cx="5760720" cy="2638442"/>
+            <wp:effectExtent l="0" t="0" r="0" b="9525"/>
+            <wp:docPr id="13" name="Resim 13"/>
+            <wp:cNvGraphicFramePr>
+              <a:graphicFrameLocks xmlns:a="http://schemas.openxmlformats.org/drawingml/2006/main" noChangeAspect="1"/>
+            </wp:cNvGraphicFramePr>
+            <a:graphic xmlns:a="http://schemas.openxmlformats.org/drawingml/2006/main">
+              <a:graphicData uri="http://schemas.openxmlformats.org/drawingml/2006/picture">
+                <pic:pic xmlns:pic="http://schemas.openxmlformats.org/drawingml/2006/picture">
+                  <pic:nvPicPr>
+                    <pic:cNvPr id="0" name=""/>
+                    <pic:cNvPicPr/>
+                  </pic:nvPicPr>
+                  <pic:blipFill>
+                    <a:blip r:embed="rId11"/>
+                    <a:stretch>
+                      <a:fillRect/>
+                    </a:stretch>
+                  </pic:blipFill>
+                  <pic:spPr>
+                    <a:xfrm>
+                      <a:off x="0" y="0"/>
+                      <a:ext cx="5760720" cy="2638442"/>
+                    </a:xfrm>
+                    <a:prstGeom prst="rect">
+                      <a:avLst/>
+                    </a:prstGeom>
+                  </pic:spPr>
+                </pic:pic>
+              </a:graphicData>
+            </a:graphic>
+          </wp:inline>
+        </w:drawing>
+      </w:r>
+    </w:p>
+    <w:p>
+      <w:pPr>
+        <w:pStyle w:val="ResimYazs"/>
+      </w:pPr>
+      <w:r>
+        <w:t xml:space="preserve">Figure </w:t>
+      </w:r>
+      <w:r>
+        <w:fldChar w:fldCharType="begin"/>
+      </w:r>
+      <w:r>
+        <w:instrText xml:space="preserve"> SEQ Figure \* ARABIC </w:instrText>
+      </w:r>
+      <w:r>
+        <w:fldChar w:fldCharType="separate"/>
+      </w:r>
+      <w:r>
+        <w:rPr>
+          <w:noProof/>
+        </w:rPr>
+        <w:t>5</w:t>
+      </w:r>
+      <w:r>
+        <w:fldChar w:fldCharType="end"/>
+      </w:r>
+      <w:r>
+        <w:t xml:space="preserve">: </w:t>
+      </w:r>
+      <w:r>
+        <w:t>Air gap flux density</w:t>
+      </w:r>
+    </w:p>
+    <w:p>
+      <w:r>
+        <w:t xml:space="preserve">In order to eliminate these defects on the air gap flux density, stator structure opening are closed by arranging slot parameters as seen in Figure 6. Note that </w:t>
+      </w:r>
+      <w:r>
+        <w:t>while construction of the machine these openings should be open but for simplicity, they ca</w:t>
+      </w:r>
+      <w:bookmarkStart w:id="0" w:name="_GoBack"/>
+      <w:bookmarkEnd w:id="0"/>
+      <w:r>
+        <w:t xml:space="preserve">n be </w:t>
+      </w:r>
+      <w:r>
+        <w:t xml:space="preserve">used as Figure 6 in the simulations. </w:t>
+      </w:r>
+    </w:p>
+    <w:p>
+      <w:pPr>
+        <w:pStyle w:val="Balk1"/>
+        <w:rPr>
+          <w:rFonts w:eastAsiaTheme="minorEastAsia"/>
+        </w:rPr>
+      </w:pPr>
+    </w:p>
+    <w:p>
+      <w:pPr>
+        <w:keepNext/>
+        <w:jc w:val="center"/>
+      </w:pPr>
+      <w:r>
+        <w:br w:type="page"/>
+      </w:r>
+      <w:r>
+        <w:rPr>
+          <w:noProof/>
+          <w:lang w:val="tr-TR" w:eastAsia="tr-TR"/>
+        </w:rPr>
+        <w:lastRenderedPageBreak/>
+        <w:drawing>
+          <wp:inline distT="0" distB="0" distL="0" distR="0" wp14:anchorId="2F24588D" wp14:editId="2065D684">
+            <wp:extent cx="3872346" cy="2439117"/>
+            <wp:effectExtent l="0" t="0" r="0" b="0"/>
+            <wp:docPr id="11" name="Resim 11"/>
+            <wp:cNvGraphicFramePr>
+              <a:graphicFrameLocks xmlns:a="http://schemas.openxmlformats.org/drawingml/2006/main" noChangeAspect="1"/>
+            </wp:cNvGraphicFramePr>
+            <a:graphic xmlns:a="http://schemas.openxmlformats.org/drawingml/2006/main">
+              <a:graphicData uri="http://schemas.openxmlformats.org/drawingml/2006/picture">
+                <pic:pic xmlns:pic="http://schemas.openxmlformats.org/drawingml/2006/picture">
+                  <pic:nvPicPr>
+                    <pic:cNvPr id="0" name=""/>
+                    <pic:cNvPicPr/>
+                  </pic:nvPicPr>
+                  <pic:blipFill>
+                    <a:blip r:embed="rId12"/>
+                    <a:stretch>
+                      <a:fillRect/>
+                    </a:stretch>
+                  </pic:blipFill>
+                  <pic:spPr>
+                    <a:xfrm>
+                      <a:off x="0" y="0"/>
+                      <a:ext cx="3871748" cy="2438741"/>
+                    </a:xfrm>
+                    <a:prstGeom prst="rect">
+                      <a:avLst/>
+                    </a:prstGeom>
+                  </pic:spPr>
+                </pic:pic>
+              </a:graphicData>
+            </a:graphic>
+          </wp:inline>
+        </w:drawing>
+      </w:r>
+    </w:p>
+    <w:p>
+      <w:pPr>
+        <w:pStyle w:val="ResimYazs"/>
+        <w:jc w:val="center"/>
+      </w:pPr>
+      <w:r>
+        <w:t xml:space="preserve">Figure </w:t>
+      </w:r>
+      <w:r>
+        <w:fldChar w:fldCharType="begin"/>
+      </w:r>
+      <w:r>
+        <w:instrText xml:space="preserve"> SEQ Figure \* ARABIC </w:instrText>
+      </w:r>
+      <w:r>
+        <w:fldChar w:fldCharType="separate"/>
+      </w:r>
+      <w:r>
+        <w:rPr>
+          <w:noProof/>
+        </w:rPr>
+        <w:t>6</w:t>
+      </w:r>
+      <w:r>
+        <w:fldChar w:fldCharType="end"/>
+      </w:r>
+      <w:proofErr w:type="gramStart"/>
+      <w:r>
+        <w:t>:</w:t>
+      </w:r>
+      <w:r>
+        <w:t>Bmag</w:t>
+      </w:r>
+      <w:proofErr w:type="gramEnd"/>
+      <w:r>
+        <w:t xml:space="preserve"> after closed slot openings</w:t>
+      </w:r>
+    </w:p>
+    <w:p>
+      <w:r>
+        <w:t xml:space="preserve">Air gap flux density over a pole after rearrangement of the stator slots can be seen in Figure 7. As seen from graph, defects on the waveform are significantly </w:t>
+      </w:r>
+      <w:proofErr w:type="spellStart"/>
+      <w:r>
+        <w:t>shrinked</w:t>
+      </w:r>
+      <w:proofErr w:type="spellEnd"/>
+      <w:r>
+        <w:t>.</w:t>
+      </w:r>
+    </w:p>
+    <w:p>
+      <w:pPr>
+        <w:keepNext/>
+      </w:pPr>
+    </w:p>
+    <w:p>
+      <w:pPr>
+        <w:keepNext/>
+      </w:pPr>
+      <w:r>
+        <w:rPr>
+          <w:noProof/>
+          <w:lang w:val="tr-TR" w:eastAsia="tr-TR"/>
+        </w:rPr>
+        <w:drawing>
+          <wp:inline distT="0" distB="0" distL="0" distR="0" wp14:anchorId="7DE34FC1" wp14:editId="14779C19">
+            <wp:extent cx="5760720" cy="2638442"/>
+            <wp:effectExtent l="0" t="0" r="0" b="9525"/>
+            <wp:docPr id="10" name="Resim 10"/>
+            <wp:cNvGraphicFramePr>
+              <a:graphicFrameLocks xmlns:a="http://schemas.openxmlformats.org/drawingml/2006/main" noChangeAspect="1"/>
+            </wp:cNvGraphicFramePr>
+            <a:graphic xmlns:a="http://schemas.openxmlformats.org/drawingml/2006/main">
+              <a:graphicData uri="http://schemas.openxmlformats.org/drawingml/2006/picture">
+                <pic:pic xmlns:pic="http://schemas.openxmlformats.org/drawingml/2006/picture">
+                  <pic:nvPicPr>
+                    <pic:cNvPr id="0" name=""/>
+                    <pic:cNvPicPr/>
+                  </pic:nvPicPr>
+                  <pic:blipFill>
+                    <a:blip r:embed="rId13"/>
+                    <a:stretch>
+                      <a:fillRect/>
+                    </a:stretch>
+                  </pic:blipFill>
+                  <pic:spPr>
+                    <a:xfrm>
+                      <a:off x="0" y="0"/>
+                      <a:ext cx="5760720" cy="2638442"/>
+                    </a:xfrm>
+                    <a:prstGeom prst="rect">
+                      <a:avLst/>
+                    </a:prstGeom>
+                  </pic:spPr>
+                </pic:pic>
+              </a:graphicData>
+            </a:graphic>
+          </wp:inline>
+        </w:drawing>
+      </w:r>
+    </w:p>
+    <w:p>
+      <w:pPr>
+        <w:pStyle w:val="ResimYazs"/>
+      </w:pPr>
+      <w:r>
+        <w:t xml:space="preserve">Figure </w:t>
+      </w:r>
+      <w:r>
+        <w:fldChar w:fldCharType="begin"/>
+      </w:r>
+      <w:r>
+        <w:instrText xml:space="preserve"> SEQ Figure \* ARABIC </w:instrText>
+      </w:r>
+      <w:r>
+        <w:fldChar w:fldCharType="separate"/>
+      </w:r>
+      <w:r>
+        <w:rPr>
+          <w:noProof/>
+        </w:rPr>
+        <w:t>7</w:t>
+      </w:r>
+      <w:r>
+        <w:fldChar w:fldCharType="end"/>
+      </w:r>
+      <w:r>
+        <w:t xml:space="preserve">: </w:t>
+      </w:r>
+      <w:r>
+        <w:t>Air gap flux density with closed stator openings</w:t>
+      </w:r>
+    </w:p>
+    <w:p/>
+    <w:p>
+      <w:pPr>
+        <w:pStyle w:val="Balk1"/>
+        <w:rPr>
+          <w:rFonts w:eastAsiaTheme="minorEastAsia"/>
+        </w:rPr>
+      </w:pPr>
+      <w:r>
+        <w:rPr>
+          <w:rFonts w:eastAsiaTheme="minorEastAsia"/>
+        </w:rPr>
         <w:t xml:space="preserve">References </w:t>
       </w:r>
     </w:p>
@@ -3448,7 +4292,7 @@
       <w:r>
         <w:t xml:space="preserve">[A] </w:t>
       </w:r>
-      <w:hyperlink r:id="rId8" w:history="1">
+      <w:hyperlink r:id="rId14" w:history="1">
         <w:r>
           <w:rPr>
             <w:rStyle w:val="Kpr"/>
@@ -3467,7 +4311,7 @@
       <w:r>
         <w:t xml:space="preserve"> </w:t>
       </w:r>
-      <w:hyperlink r:id="rId9" w:history="1">
+      <w:hyperlink r:id="rId15" w:history="1">
         <w:r>
           <w:rPr>
             <w:rStyle w:val="Kpr"/>
@@ -3476,10 +4320,7 @@
         </w:r>
       </w:hyperlink>
     </w:p>
-    <w:p>
-      <w:bookmarkStart w:id="0" w:name="_GoBack"/>
-      <w:bookmarkEnd w:id="0"/>
-    </w:p>
+    <w:p/>
     <w:p/>
     <w:sectPr>
       <w:pgSz w:w="11906" w:h="16838"/>
@@ -4056,6 +4897,7 @@
   <w:style w:type="character" w:default="1" w:styleId="VarsaylanParagrafYazTipi">
     <w:name w:val="Default Paragraph Font"/>
     <w:uiPriority w:val="1"/>
+    <w:semiHidden/>
     <w:unhideWhenUsed/>
   </w:style>
   <w:style w:type="table" w:default="1" w:styleId="NormalTablo">
@@ -4407,6 +5249,7 @@
   <w:style w:type="character" w:default="1" w:styleId="VarsaylanParagrafYazTipi">
     <w:name w:val="Default Paragraph Font"/>
     <w:uiPriority w:val="1"/>
+    <w:semiHidden/>
     <w:unhideWhenUsed/>
   </w:style>
   <w:style w:type="table" w:default="1" w:styleId="NormalTablo">
@@ -4836,7 +5679,7 @@
 </file>
 
 <file path=customXml/itemProps1.xml><?xml version="1.0" encoding="utf-8"?>
-<ds:datastoreItem xmlns:ds="http://schemas.openxmlformats.org/officeDocument/2006/customXml" ds:itemID="{34BB2B9E-A04E-45F7-9AE6-2AFF7BA514F8}">
+<ds:datastoreItem xmlns:ds="http://schemas.openxmlformats.org/officeDocument/2006/customXml" ds:itemID="{BA3E672F-7B32-4685-BA0D-D1E484D87F03}">
   <ds:schemaRefs>
     <ds:schemaRef ds:uri="http://schemas.openxmlformats.org/officeDocument/2006/bibliography"/>
   </ds:schemaRefs>

</xml_diff>

<commit_message>
Literature review and analytical calculations are done, some FEA results presented
</commit_message>
<xml_diff>
--- a/Project_4/Report.docx
+++ b/Project_4/Report.docx
@@ -50,6 +50,435 @@
       </w:r>
       <w:r>
         <w:t>On the other hand, manufacturing of the machine can be ease by topology selection. Therefore Surface Mount PMSM is selected as topology of the machine.</w:t>
+      </w:r>
+    </w:p>
+    <w:p>
+      <w:pPr>
+        <w:pStyle w:val="Balk1"/>
+      </w:pPr>
+      <w:r>
+        <w:t>Literature Review</w:t>
+      </w:r>
+    </w:p>
+    <w:p>
+      <w:pPr>
+        <w:jc w:val="both"/>
+      </w:pPr>
+      <w:r>
+        <w:tab/>
+      </w:r>
+      <w:r>
+        <w:t xml:space="preserve">Radial flux </w:t>
+      </w:r>
+      <w:r>
+        <w:t xml:space="preserve">Surface Mount PMSM’s are one of the most common type of the </w:t>
+      </w:r>
+      <w:r>
+        <w:t xml:space="preserve">PM machines and it can be said that maturity level is very high compared to other machines such as Interior PM, Synchronous Reluctance etc. SMPMSM’s have magnets placed on the cylindrical rotor surface resultant no saliency on the rotor which implies no reluctance torque cannot be utilized. They have nearly equal direct and quadrate axis inductances. In industry or automotive, SMPMSM’s are one of the evaluated machine type where application require high torque density, </w:t>
+      </w:r>
+      <w:r>
+        <w:t xml:space="preserve">high power factor, </w:t>
+      </w:r>
+      <w:r>
+        <w:t>e</w:t>
+      </w:r>
+      <w:r>
+        <w:t xml:space="preserve">asy manufacturing and not require very high speed. Although </w:t>
+      </w:r>
+      <w:r>
+        <w:t>literature concentrates</w:t>
+      </w:r>
+      <w:r>
+        <w:t xml:space="preserve"> on the other machine types such as IPM, SRM etc. there are </w:t>
+      </w:r>
+      <w:r>
+        <w:t xml:space="preserve">some </w:t>
+      </w:r>
+      <w:r>
+        <w:t>studies about SMPMSM’s like magnet pole optimization, cogging torque reduction, saturation model developments etc.</w:t>
+      </w:r>
+    </w:p>
+    <w:p>
+      <w:pPr>
+        <w:jc w:val="both"/>
+      </w:pPr>
+      <w:r>
+        <w:tab/>
+      </w:r>
+      <w:r>
+        <w:t xml:space="preserve">Chen </w:t>
+      </w:r>
+      <w:proofErr w:type="gramStart"/>
+      <w:r>
+        <w:t>et</w:t>
+      </w:r>
+      <w:proofErr w:type="gramEnd"/>
+      <w:r>
+        <w:t xml:space="preserve"> all investigate effects of the magnet shape to some machine parameters. They deal with three different magnet type as seen in Figure 1. Beside classical magnet shape, </w:t>
+      </w:r>
+      <w:r>
+        <w:t xml:space="preserve">outer arc eccentric pole shape, </w:t>
+      </w:r>
+      <w:r>
+        <w:t>inner arc eccentric pole shape configuration</w:t>
+      </w:r>
+      <w:r>
+        <w:t>s</w:t>
+      </w:r>
+      <w:r>
+        <w:t xml:space="preserve"> of SMPMSM’s are </w:t>
+      </w:r>
+      <w:r>
+        <w:t>analysed</w:t>
+      </w:r>
+      <w:r>
+        <w:t xml:space="preserve">. Based on the results they found, </w:t>
+      </w:r>
+      <w:proofErr w:type="spellStart"/>
+      <w:r>
+        <w:t>h</w:t>
+      </w:r>
+      <w:r>
+        <w:rPr>
+          <w:vertAlign w:val="subscript"/>
+        </w:rPr>
+        <w:t>m</w:t>
+      </w:r>
+      <w:proofErr w:type="spellEnd"/>
+      <w:r>
+        <w:t xml:space="preserve"> which is height of the magnet one of the factor that determine flux density whereas it also changes size of</w:t>
+      </w:r>
+      <w:r>
+        <w:t xml:space="preserve"> the cogging torque and back EMF</w:t>
+      </w:r>
+      <w:r>
+        <w:t xml:space="preserve">. On the other hand, parameter d whose illustration can be seen in Figure 1b and 1c </w:t>
+      </w:r>
+      <w:r>
+        <w:t xml:space="preserve">changes dimensional variance of flux density. By increasing d, flux density variation will be better and back </w:t>
+      </w:r>
+      <w:r>
+        <w:t>EMF</w:t>
+      </w:r>
+      <w:r>
+        <w:t xml:space="preserve"> waveforms will more likely sinusoidal. It can be concluded from this study that magnet pole shape directly changes machine performance criteria.  </w:t>
+      </w:r>
+    </w:p>
+    <w:p>
+      <w:pPr>
+        <w:keepNext/>
+        <w:jc w:val="center"/>
+      </w:pPr>
+      <w:r>
+        <w:rPr>
+          <w:noProof/>
+          <w:lang w:eastAsia="tr-TR"/>
+        </w:rPr>
+        <w:lastRenderedPageBreak/>
+        <w:drawing>
+          <wp:inline distT="0" distB="0" distL="0" distR="0" wp14:anchorId="76273941" wp14:editId="59CC6687">
+            <wp:extent cx="5760720" cy="1798770"/>
+            <wp:effectExtent l="0" t="0" r="0" b="0"/>
+            <wp:docPr id="2" name="Resim 2"/>
+            <wp:cNvGraphicFramePr>
+              <a:graphicFrameLocks xmlns:a="http://schemas.openxmlformats.org/drawingml/2006/main" noChangeAspect="1"/>
+            </wp:cNvGraphicFramePr>
+            <a:graphic xmlns:a="http://schemas.openxmlformats.org/drawingml/2006/main">
+              <a:graphicData uri="http://schemas.openxmlformats.org/drawingml/2006/picture">
+                <pic:pic xmlns:pic="http://schemas.openxmlformats.org/drawingml/2006/picture">
+                  <pic:nvPicPr>
+                    <pic:cNvPr id="0" name=""/>
+                    <pic:cNvPicPr/>
+                  </pic:nvPicPr>
+                  <pic:blipFill>
+                    <a:blip r:embed="rId7"/>
+                    <a:stretch>
+                      <a:fillRect/>
+                    </a:stretch>
+                  </pic:blipFill>
+                  <pic:spPr>
+                    <a:xfrm>
+                      <a:off x="0" y="0"/>
+                      <a:ext cx="5760720" cy="1798770"/>
+                    </a:xfrm>
+                    <a:prstGeom prst="rect">
+                      <a:avLst/>
+                    </a:prstGeom>
+                  </pic:spPr>
+                </pic:pic>
+              </a:graphicData>
+            </a:graphic>
+          </wp:inline>
+        </w:drawing>
+      </w:r>
+    </w:p>
+    <w:p>
+      <w:pPr>
+        <w:pStyle w:val="ResimYazs"/>
+        <w:jc w:val="center"/>
+      </w:pPr>
+      <w:r>
+        <w:t xml:space="preserve">Figure </w:t>
+      </w:r>
+      <w:r>
+        <w:fldChar w:fldCharType="begin"/>
+      </w:r>
+      <w:r>
+        <w:instrText xml:space="preserve"> SEQ Figure \* ARABIC </w:instrText>
+      </w:r>
+      <w:r>
+        <w:fldChar w:fldCharType="separate"/>
+      </w:r>
+      <w:r>
+        <w:rPr>
+          <w:noProof/>
+        </w:rPr>
+        <w:t>1</w:t>
+      </w:r>
+      <w:r>
+        <w:fldChar w:fldCharType="end"/>
+      </w:r>
+      <w:r>
+        <w:t xml:space="preserve">: Different magnet shapes (a) Conventional pole </w:t>
+      </w:r>
+      <w:proofErr w:type="gramStart"/>
+      <w:r>
+        <w:t>shape  (</w:t>
+      </w:r>
+      <w:proofErr w:type="gramEnd"/>
+      <w:r>
+        <w:t xml:space="preserve">b) Outer arc eccentric pole shape  (c) Inner arc eccentric pole shape </w:t>
+      </w:r>
+      <w:r>
+        <w:t>[1]</w:t>
+      </w:r>
+    </w:p>
+    <w:p>
+      <w:pPr>
+        <w:jc w:val="both"/>
+      </w:pPr>
+      <w:r>
+        <w:tab/>
+      </w:r>
+      <w:r>
+        <w:t xml:space="preserve">Another study on optimization of the magnet shape was conducted by Li </w:t>
+      </w:r>
+      <w:proofErr w:type="gramStart"/>
+      <w:r>
+        <w:t>et</w:t>
+      </w:r>
+      <w:proofErr w:type="gramEnd"/>
+      <w:r>
+        <w:t xml:space="preserve"> all. They </w:t>
+      </w:r>
+      <w:r>
+        <w:t xml:space="preserve">use also eccentric magnet shapes as seen in Figure 1. According to their results obtained in the FEA analysis, they argue that by changing d distance and shape of the magnet, total harmonic distortion of the back </w:t>
+      </w:r>
+      <w:r>
+        <w:t>EMF</w:t>
+      </w:r>
+      <w:r>
+        <w:t xml:space="preserve"> waveforms can be reduced to 47%, cogging torque can be reduced to 72% and torque ripple of the machine can be enhanced by reduction of 29%. [2]</w:t>
+      </w:r>
+    </w:p>
+    <w:p>
+      <w:pPr>
+        <w:jc w:val="both"/>
+      </w:pPr>
+      <w:r>
+        <w:tab/>
+      </w:r>
+      <w:r>
+        <w:t xml:space="preserve">Hong </w:t>
+      </w:r>
+      <w:proofErr w:type="gramStart"/>
+      <w:r>
+        <w:t>et</w:t>
+      </w:r>
+      <w:proofErr w:type="gramEnd"/>
+      <w:r>
+        <w:t xml:space="preserve"> all conducted a study in order to show effects of notching groove on magnets. These grooves can be seen in Figure 2. They suggest a methodology to find groove effects on the cogging torque by using stored energy equation of the machine. They derived Fourier coefficients of the cogging torque with considering groove thickness and heights of the magnets. </w:t>
+      </w:r>
+      <w:r>
+        <w:t>By verification of their suggestion on the FEA model, they concluded that with the help of the notching groove, cogging torque can be minimized with optimum groove number, thickness and height.</w:t>
+      </w:r>
+      <w:r>
+        <w:t xml:space="preserve"> </w:t>
+      </w:r>
+      <w:r>
+        <w:t>[3]</w:t>
+      </w:r>
+    </w:p>
+    <w:p>
+      <w:pPr>
+        <w:keepNext/>
+        <w:jc w:val="center"/>
+      </w:pPr>
+      <w:r>
+        <w:rPr>
+          <w:noProof/>
+          <w:lang w:eastAsia="tr-TR"/>
+        </w:rPr>
+        <w:drawing>
+          <wp:inline distT="0" distB="0" distL="0" distR="0" wp14:anchorId="118622E3" wp14:editId="61F509C6">
+            <wp:extent cx="5760269" cy="2306782"/>
+            <wp:effectExtent l="0" t="0" r="0" b="0"/>
+            <wp:docPr id="5" name="Resim 5"/>
+            <wp:cNvGraphicFramePr>
+              <a:graphicFrameLocks xmlns:a="http://schemas.openxmlformats.org/drawingml/2006/main" noChangeAspect="1"/>
+            </wp:cNvGraphicFramePr>
+            <a:graphic xmlns:a="http://schemas.openxmlformats.org/drawingml/2006/main">
+              <a:graphicData uri="http://schemas.openxmlformats.org/drawingml/2006/picture">
+                <pic:pic xmlns:pic="http://schemas.openxmlformats.org/drawingml/2006/picture">
+                  <pic:nvPicPr>
+                    <pic:cNvPr id="0" name=""/>
+                    <pic:cNvPicPr/>
+                  </pic:nvPicPr>
+                  <pic:blipFill rotWithShape="1">
+                    <a:blip r:embed="rId8"/>
+                    <a:srcRect t="3965" b="1699"/>
+                    <a:stretch/>
+                  </pic:blipFill>
+                  <pic:spPr bwMode="auto">
+                    <a:xfrm>
+                      <a:off x="0" y="0"/>
+                      <a:ext cx="5760720" cy="2306962"/>
+                    </a:xfrm>
+                    <a:prstGeom prst="rect">
+                      <a:avLst/>
+                    </a:prstGeom>
+                    <a:ln>
+                      <a:noFill/>
+                    </a:ln>
+                    <a:extLst>
+                      <a:ext uri="{53640926-AAD7-44D8-BBD7-CCE9431645EC}">
+                        <a14:shadowObscured xmlns:a14="http://schemas.microsoft.com/office/drawing/2010/main"/>
+                      </a:ext>
+                    </a:extLst>
+                  </pic:spPr>
+                </pic:pic>
+              </a:graphicData>
+            </a:graphic>
+          </wp:inline>
+        </w:drawing>
+      </w:r>
+    </w:p>
+    <w:p>
+      <w:pPr>
+        <w:pStyle w:val="ResimYazs"/>
+        <w:jc w:val="center"/>
+      </w:pPr>
+      <w:r>
+        <w:t xml:space="preserve">Figure </w:t>
+      </w:r>
+      <w:r>
+        <w:fldChar w:fldCharType="begin"/>
+      </w:r>
+      <w:r>
+        <w:instrText xml:space="preserve"> SEQ Figure \* ARABIC </w:instrText>
+      </w:r>
+      <w:r>
+        <w:fldChar w:fldCharType="separate"/>
+      </w:r>
+      <w:r>
+        <w:rPr>
+          <w:noProof/>
+        </w:rPr>
+        <w:t>2</w:t>
+      </w:r>
+      <w:r>
+        <w:fldChar w:fldCharType="end"/>
+      </w:r>
+      <w:r>
+        <w:t>: a) single rectangular groove on magnet b) double rectangular groove on magnet</w:t>
+      </w:r>
+      <w:r>
+        <w:t xml:space="preserve"> </w:t>
+      </w:r>
+      <w:r>
+        <w:t>[3]</w:t>
+      </w:r>
+    </w:p>
+    <w:p>
+      <w:pPr>
+        <w:jc w:val="both"/>
+      </w:pPr>
+      <w:r>
+        <w:tab/>
+      </w:r>
+      <w:r>
+        <w:t xml:space="preserve">Beside magnet shape optimization, some research is done for analytical calculation of machine optimization. </w:t>
+      </w:r>
+      <w:proofErr w:type="spellStart"/>
+      <w:r>
+        <w:t>Berkani</w:t>
+      </w:r>
+      <w:proofErr w:type="spellEnd"/>
+      <w:r>
+        <w:t xml:space="preserve"> </w:t>
+      </w:r>
+      <w:proofErr w:type="gramStart"/>
+      <w:r>
+        <w:t>et</w:t>
+      </w:r>
+      <w:proofErr w:type="gramEnd"/>
+      <w:r>
+        <w:t xml:space="preserve"> all conducted a research by developing an analytical derivations in order to reveal out saturation effects on the iron parts of the machine. By doing so, they obtained set of equations and a flowchart to show saturation effect and results are verified wit</w:t>
+      </w:r>
+      <w:r>
+        <w:t>h</w:t>
+      </w:r>
+      <w:r>
+        <w:t xml:space="preserve"> FEA. As a result of study, FEA dependency on the saturation effect is reduced and optimization can be made with less computational time. [4]</w:t>
+      </w:r>
+    </w:p>
+    <w:p>
+      <w:pPr>
+        <w:jc w:val="both"/>
+      </w:pPr>
+      <w:r>
+        <w:lastRenderedPageBreak/>
+        <w:tab/>
+      </w:r>
+      <w:r>
+        <w:t xml:space="preserve">On the other hand, Zhang and </w:t>
+      </w:r>
+      <w:proofErr w:type="spellStart"/>
+      <w:r>
+        <w:t>Guo</w:t>
+      </w:r>
+      <w:proofErr w:type="spellEnd"/>
+      <w:r>
+        <w:t xml:space="preserve"> developed an analytical expressions for discover electromagnetic parameters and performances of a SMPMSM.</w:t>
+      </w:r>
+      <w:r>
+        <w:t xml:space="preserve"> Their research contains skewing effect of the magnets. With this perspective analytical model can be used for many SMPMSM designer</w:t>
+      </w:r>
+      <w:r>
+        <w:t>s</w:t>
+      </w:r>
+      <w:r>
+        <w:t>.</w:t>
+      </w:r>
+      <w:r>
+        <w:t xml:space="preserve"> Based on their mathematical equations and expressions back EMF, cogging torque can be calculated analytically without using FEA</w:t>
+      </w:r>
+      <w:r>
+        <w:t xml:space="preserve"> software</w:t>
+      </w:r>
+      <w:r>
+        <w:t>. [5]</w:t>
+      </w:r>
+    </w:p>
+    <w:p>
+      <w:pPr>
+        <w:jc w:val="both"/>
+      </w:pPr>
+      <w:r>
+        <w:tab/>
+      </w:r>
+      <w:r>
+        <w:t xml:space="preserve">To sum up literature review, although SMPMSM’s are very mature compared to IPM or SRM, magnets of the machine are subjected to optimization with their shapes. Also, there are researches end up with analytical models which reduces the computational time and necessity of FEA software. </w:t>
       </w:r>
     </w:p>
     <w:p>
@@ -164,7 +593,10 @@
         <w:t xml:space="preserve"> T</w:t>
       </w:r>
       <w:r>
-        <w:t xml:space="preserve"> in PMSM, so 1 T of magnetic loading is selected for the design. Also, winding factor of the fundamental component can be considered as 0.95 for initial design.  Based on these numbers, specific machine constant can be calculated as follows;</w:t>
+        <w:t xml:space="preserve"> in PMSM, so 0.8</w:t>
+      </w:r>
+      <w:r>
+        <w:t xml:space="preserve"> T of magnetic loading is selected for the design. Also, winding factor of the fundamental component can be considered as 0.95 for initial design.  Based on these numbers, specific machine constant can be calculated as follows;</w:t>
       </w:r>
     </w:p>
     <w:p>
@@ -290,7 +722,13 @@
             <w:rPr>
               <w:rFonts w:ascii="Cambria Math" w:eastAsiaTheme="minorEastAsia" w:hAnsi="Cambria Math"/>
             </w:rPr>
-            <m:t>820.40 kWs/</m:t>
+            <m:t>656.32</m:t>
+          </m:r>
+          <m:r>
+            <w:rPr>
+              <w:rFonts w:ascii="Cambria Math" w:eastAsiaTheme="minorEastAsia" w:hAnsi="Cambria Math"/>
+            </w:rPr>
+            <m:t xml:space="preserve"> kWs/</m:t>
           </m:r>
           <m:sSup>
             <m:sSupPr>
@@ -350,7 +788,6 @@
             <w:rPr>
               <w:rFonts w:ascii="Cambria Math" w:hAnsi="Cambria Math"/>
             </w:rPr>
-            <w:lastRenderedPageBreak/>
             <m:t>δ=0.18+0.006*</m:t>
           </m:r>
           <m:sSup>
@@ -497,6 +934,7 @@
             <w:rPr>
               <w:rFonts w:ascii="Cambria Math" w:eastAsiaTheme="minorEastAsia" w:hAnsi="Cambria Math"/>
             </w:rPr>
+            <w:lastRenderedPageBreak/>
             <m:t xml:space="preserve">p= </m:t>
           </m:r>
           <m:f>
@@ -1083,6 +1521,33 @@
         <w:rPr>
           <w:rFonts w:eastAsiaTheme="minorEastAsia"/>
         </w:rPr>
+        <w:t>As slot per pole per phase is 1, phase sequence of the slots is chosen as A,-C</w:t>
+      </w:r>
+      <w:proofErr w:type="gramStart"/>
+      <w:r>
+        <w:rPr>
+          <w:rFonts w:eastAsiaTheme="minorEastAsia"/>
+        </w:rPr>
+        <w:t>,B</w:t>
+      </w:r>
+      <w:proofErr w:type="gramEnd"/>
+      <w:r>
+        <w:rPr>
+          <w:rFonts w:eastAsiaTheme="minorEastAsia"/>
+        </w:rPr>
+        <w:t>,-A,C,-B which repeats for 12 times fulfilling 72 slots.</w:t>
+      </w:r>
+    </w:p>
+    <w:p>
+      <w:pPr>
+        <w:rPr>
+          <w:rFonts w:eastAsiaTheme="minorEastAsia"/>
+        </w:rPr>
+      </w:pPr>
+      <w:r>
+        <w:rPr>
+          <w:rFonts w:eastAsiaTheme="minorEastAsia"/>
+        </w:rPr>
         <w:t xml:space="preserve">Determination of the number of coils, cable size </w:t>
       </w:r>
       <w:proofErr w:type="spellStart"/>
@@ -1430,7 +1895,14 @@
         <w:rPr>
           <w:rFonts w:eastAsiaTheme="minorEastAsia"/>
         </w:rPr>
-        <w:t xml:space="preserve"> can be taken as machine has liquid cooling infrastructure. </w:t>
+        <w:t xml:space="preserve"> can be </w:t>
+      </w:r>
+      <w:r>
+        <w:rPr>
+          <w:rFonts w:eastAsiaTheme="minorEastAsia"/>
+        </w:rPr>
+        <w:lastRenderedPageBreak/>
+        <w:t xml:space="preserve">taken as machine has liquid cooling infrastructure. </w:t>
       </w:r>
       <w:r>
         <w:rPr>
@@ -2955,6 +3427,7 @@
         <w:rPr>
           <w:rFonts w:eastAsiaTheme="minorEastAsia"/>
         </w:rPr>
+        <w:lastRenderedPageBreak/>
         <w:t>Number of turns in a coil can be obtained by taking fill factor 0.55 as;</w:t>
       </w:r>
     </w:p>
@@ -3549,260 +4022,14 @@
       <w:r>
         <w:rPr>
           <w:noProof/>
-          <w:lang w:val="tr-TR" w:eastAsia="tr-TR"/>
+          <w:lang w:eastAsia="tr-TR"/>
         </w:rPr>
         <w:lastRenderedPageBreak/>
         <w:drawing>
-          <wp:inline distT="0" distB="0" distL="0" distR="0" wp14:anchorId="7FDDA8F6" wp14:editId="75A7E185">
+          <wp:inline distT="0" distB="0" distL="0" distR="0" wp14:anchorId="1084CA53" wp14:editId="51527A03">
             <wp:extent cx="5760720" cy="3688796"/>
             <wp:effectExtent l="0" t="0" r="0" b="6985"/>
             <wp:docPr id="1" name="Resim 1"/>
-            <wp:cNvGraphicFramePr>
-              <a:graphicFrameLocks xmlns:a="http://schemas.openxmlformats.org/drawingml/2006/main" noChangeAspect="1"/>
-            </wp:cNvGraphicFramePr>
-            <a:graphic xmlns:a="http://schemas.openxmlformats.org/drawingml/2006/main">
-              <a:graphicData uri="http://schemas.openxmlformats.org/drawingml/2006/picture">
-                <pic:pic xmlns:pic="http://schemas.openxmlformats.org/drawingml/2006/picture">
-                  <pic:nvPicPr>
-                    <pic:cNvPr id="0" name=""/>
-                    <pic:cNvPicPr/>
-                  </pic:nvPicPr>
-                  <pic:blipFill>
-                    <a:blip r:embed="rId7"/>
-                    <a:stretch>
-                      <a:fillRect/>
-                    </a:stretch>
-                  </pic:blipFill>
-                  <pic:spPr>
-                    <a:xfrm>
-                      <a:off x="0" y="0"/>
-                      <a:ext cx="5760720" cy="3688796"/>
-                    </a:xfrm>
-                    <a:prstGeom prst="rect">
-                      <a:avLst/>
-                    </a:prstGeom>
-                  </pic:spPr>
-                </pic:pic>
-              </a:graphicData>
-            </a:graphic>
-          </wp:inline>
-        </w:drawing>
-      </w:r>
-    </w:p>
-    <w:p>
-      <w:pPr>
-        <w:pStyle w:val="ResimYazs"/>
-        <w:jc w:val="center"/>
-        <w:rPr>
-          <w:rFonts w:eastAsiaTheme="minorEastAsia"/>
-        </w:rPr>
-      </w:pPr>
-      <w:r>
-        <w:t xml:space="preserve">Figure </w:t>
-      </w:r>
-      <w:r>
-        <w:fldChar w:fldCharType="begin"/>
-      </w:r>
-      <w:r>
-        <w:instrText xml:space="preserve"> SEQ Figure \* ARABIC </w:instrText>
-      </w:r>
-      <w:r>
-        <w:fldChar w:fldCharType="separate"/>
-      </w:r>
-      <w:r>
-        <w:rPr>
-          <w:noProof/>
-        </w:rPr>
-        <w:t>1</w:t>
-      </w:r>
-      <w:r>
-        <w:fldChar w:fldCharType="end"/>
-      </w:r>
-      <w:r>
-        <w:t>: Intrinsic and normal curves of N42UH [B]</w:t>
-      </w:r>
-    </w:p>
-    <w:p>
-      <w:pPr>
-        <w:pStyle w:val="Balk1"/>
-        <w:rPr>
-          <w:rFonts w:eastAsiaTheme="minorEastAsia"/>
-        </w:rPr>
-      </w:pPr>
-    </w:p>
-    <w:p>
-      <w:pPr>
-        <w:pStyle w:val="Balk1"/>
-        <w:rPr>
-          <w:rFonts w:eastAsiaTheme="minorEastAsia"/>
-        </w:rPr>
-      </w:pPr>
-    </w:p>
-    <w:p>
-      <w:pPr>
-        <w:rPr>
-          <w:rFonts w:asciiTheme="majorHAnsi" w:hAnsiTheme="majorHAnsi" w:cstheme="majorBidi"/>
-          <w:color w:val="365F91" w:themeColor="accent1" w:themeShade="BF"/>
-          <w:sz w:val="28"/>
-          <w:szCs w:val="28"/>
-        </w:rPr>
-      </w:pPr>
-      <w:r>
-        <w:br w:type="page"/>
-      </w:r>
-    </w:p>
-    <w:p>
-      <w:pPr>
-        <w:pStyle w:val="Balk1"/>
-        <w:rPr>
-          <w:rFonts w:eastAsiaTheme="minorEastAsia"/>
-        </w:rPr>
-      </w:pPr>
-      <w:r>
-        <w:rPr>
-          <w:rFonts w:eastAsiaTheme="minorEastAsia"/>
-        </w:rPr>
-        <w:lastRenderedPageBreak/>
-        <w:t>FEA Modelling</w:t>
-      </w:r>
-    </w:p>
-    <w:p>
-      <w:r>
-        <w:t xml:space="preserve">Based on the dimensions obtained, machine model is constructed with Maxwell </w:t>
-      </w:r>
-      <w:proofErr w:type="spellStart"/>
-      <w:r>
-        <w:t>Ansys</w:t>
-      </w:r>
-      <w:proofErr w:type="spellEnd"/>
-      <w:r>
-        <w:t xml:space="preserve"> as seen in Figure 2. Note that machine has 24 </w:t>
-      </w:r>
-      <w:proofErr w:type="gramStart"/>
-      <w:r>
-        <w:t>pole</w:t>
-      </w:r>
-      <w:proofErr w:type="gramEnd"/>
-      <w:r>
-        <w:t xml:space="preserve"> and 72 slot as a result, machine can be divided into 12 equal segment. In order to reduce simulation time, model is reduced for one pole pair which has 2 </w:t>
-      </w:r>
-      <w:proofErr w:type="gramStart"/>
-      <w:r>
-        <w:t>magnet</w:t>
-      </w:r>
-      <w:proofErr w:type="gramEnd"/>
-      <w:r>
-        <w:t xml:space="preserve"> and 6 slot.</w:t>
-      </w:r>
-    </w:p>
-    <w:p>
-      <w:pPr>
-        <w:keepNext/>
-        <w:jc w:val="center"/>
-      </w:pPr>
-      <w:r>
-        <w:rPr>
-          <w:noProof/>
-          <w:lang w:val="tr-TR" w:eastAsia="tr-TR"/>
-        </w:rPr>
-        <w:drawing>
-          <wp:inline distT="0" distB="0" distL="0" distR="0" wp14:anchorId="505F8698" wp14:editId="7BBB4577">
-            <wp:extent cx="3160291" cy="2473036"/>
-            <wp:effectExtent l="0" t="0" r="2540" b="3810"/>
-            <wp:docPr id="3" name="Resim 3"/>
-            <wp:cNvGraphicFramePr>
-              <a:graphicFrameLocks xmlns:a="http://schemas.openxmlformats.org/drawingml/2006/main" noChangeAspect="1"/>
-            </wp:cNvGraphicFramePr>
-            <a:graphic xmlns:a="http://schemas.openxmlformats.org/drawingml/2006/main">
-              <a:graphicData uri="http://schemas.openxmlformats.org/drawingml/2006/picture">
-                <pic:pic xmlns:pic="http://schemas.openxmlformats.org/drawingml/2006/picture">
-                  <pic:nvPicPr>
-                    <pic:cNvPr id="0" name=""/>
-                    <pic:cNvPicPr/>
-                  </pic:nvPicPr>
-                  <pic:blipFill>
-                    <a:blip r:embed="rId8"/>
-                    <a:stretch>
-                      <a:fillRect/>
-                    </a:stretch>
-                  </pic:blipFill>
-                  <pic:spPr>
-                    <a:xfrm>
-                      <a:off x="0" y="0"/>
-                      <a:ext cx="3160291" cy="2473036"/>
-                    </a:xfrm>
-                    <a:prstGeom prst="rect">
-                      <a:avLst/>
-                    </a:prstGeom>
-                  </pic:spPr>
-                </pic:pic>
-              </a:graphicData>
-            </a:graphic>
-          </wp:inline>
-        </w:drawing>
-      </w:r>
-    </w:p>
-    <w:p>
-      <w:pPr>
-        <w:pStyle w:val="ResimYazs"/>
-        <w:jc w:val="center"/>
-      </w:pPr>
-      <w:r>
-        <w:t xml:space="preserve">Figure </w:t>
-      </w:r>
-      <w:r>
-        <w:fldChar w:fldCharType="begin"/>
-      </w:r>
-      <w:r>
-        <w:instrText xml:space="preserve"> SEQ Figure \* ARABIC </w:instrText>
-      </w:r>
-      <w:r>
-        <w:fldChar w:fldCharType="separate"/>
-      </w:r>
-      <w:r>
-        <w:rPr>
-          <w:noProof/>
-        </w:rPr>
-        <w:t>2</w:t>
-      </w:r>
-      <w:r>
-        <w:fldChar w:fldCharType="end"/>
-      </w:r>
-      <w:r>
-        <w:t>: Constructed model</w:t>
-      </w:r>
-    </w:p>
-    <w:p>
-      <w:r>
-        <w:t xml:space="preserve">At no load, simulation is </w:t>
-      </w:r>
-      <w:proofErr w:type="spellStart"/>
-      <w:r>
-        <w:t>analyzed</w:t>
-      </w:r>
-      <w:proofErr w:type="spellEnd"/>
-      <w:r>
-        <w:t xml:space="preserve"> and magnetic field magnitudes can be seen in Figure 3. As seen from this figure, back core is highly saturated and output diameter of the </w:t>
-      </w:r>
-      <w:r>
-        <w:t>machine should be increased.</w:t>
-      </w:r>
-    </w:p>
-    <w:p>
-      <w:pPr>
-        <w:keepNext/>
-        <w:jc w:val="center"/>
-      </w:pPr>
-      <w:r>
-        <w:rPr>
-          <w:noProof/>
-          <w:lang w:val="tr-TR" w:eastAsia="tr-TR"/>
-        </w:rPr>
-        <w:drawing>
-          <wp:inline distT="0" distB="0" distL="0" distR="0" wp14:anchorId="49A3AE20" wp14:editId="275BCFC7">
-            <wp:extent cx="3068782" cy="1995489"/>
-            <wp:effectExtent l="0" t="0" r="0" b="5080"/>
-            <wp:docPr id="4" name="Resim 4"/>
             <wp:cNvGraphicFramePr>
               <a:graphicFrameLocks xmlns:a="http://schemas.openxmlformats.org/drawingml/2006/main" noChangeAspect="1"/>
             </wp:cNvGraphicFramePr>
@@ -3822,7 +4049,7 @@
                   <pic:spPr>
                     <a:xfrm>
                       <a:off x="0" y="0"/>
-                      <a:ext cx="3070852" cy="1996835"/>
+                      <a:ext cx="5760720" cy="3688796"/>
                     </a:xfrm>
                     <a:prstGeom prst="rect">
                       <a:avLst/>
@@ -3839,6 +4066,9 @@
       <w:pPr>
         <w:pStyle w:val="ResimYazs"/>
         <w:jc w:val="center"/>
+        <w:rPr>
+          <w:rFonts w:eastAsiaTheme="minorEastAsia"/>
+        </w:rPr>
       </w:pPr>
       <w:r>
         <w:t xml:space="preserve">Figure </w:t>
@@ -3862,31 +4092,1770 @@
         <w:fldChar w:fldCharType="end"/>
       </w:r>
       <w:r>
-        <w:t xml:space="preserve">: </w:t>
+        <w:t>: Intrinsic and normal curves of N42UH [B]</w:t>
+      </w:r>
+    </w:p>
+    <w:p>
+      <w:pPr>
+        <w:pStyle w:val="ListeParagraf"/>
+        <w:numPr>
+          <w:ilvl w:val="0"/>
+          <w:numId w:val="2"/>
+        </w:numPr>
+      </w:pPr>
+      <w:r>
+        <w:t>Parameter estimation</w:t>
+      </w:r>
+    </w:p>
+    <w:p>
+      <w:r>
+        <w:t>Pole area of the machine can be calculated as;</w:t>
+      </w:r>
+    </w:p>
+    <w:p>
+      <w:pPr>
+        <w:rPr>
+          <w:rFonts w:eastAsiaTheme="minorEastAsia"/>
+        </w:rPr>
+      </w:pPr>
+      <m:oMathPara>
+        <m:oMath>
+          <m:sSub>
+            <m:sSubPr>
+              <m:ctrlPr>
+                <w:rPr>
+                  <w:rFonts w:ascii="Cambria Math" w:eastAsiaTheme="minorEastAsia" w:hAnsi="Cambria Math"/>
+                  <w:i/>
+                </w:rPr>
+              </m:ctrlPr>
+            </m:sSubPr>
+            <m:e>
+              <m:r>
+                <w:rPr>
+                  <w:rFonts w:ascii="Cambria Math" w:eastAsiaTheme="minorEastAsia" w:hAnsi="Cambria Math"/>
+                </w:rPr>
+                <m:t>A</m:t>
+              </m:r>
+            </m:e>
+            <m:sub>
+              <m:r>
+                <w:rPr>
+                  <w:rFonts w:ascii="Cambria Math" w:eastAsiaTheme="minorEastAsia" w:hAnsi="Cambria Math"/>
+                </w:rPr>
+                <m:t>pole</m:t>
+              </m:r>
+            </m:sub>
+          </m:sSub>
+          <m:r>
+            <w:rPr>
+              <w:rFonts w:ascii="Cambria Math" w:eastAsiaTheme="minorEastAsia" w:hAnsi="Cambria Math"/>
+            </w:rPr>
+            <m:t xml:space="preserve">= </m:t>
+          </m:r>
+          <m:f>
+            <m:fPr>
+              <m:ctrlPr>
+                <w:rPr>
+                  <w:rFonts w:ascii="Cambria Math" w:eastAsiaTheme="minorEastAsia" w:hAnsi="Cambria Math"/>
+                  <w:i/>
+                </w:rPr>
+              </m:ctrlPr>
+            </m:fPr>
+            <m:num>
+              <m:r>
+                <w:rPr>
+                  <w:rFonts w:ascii="Cambria Math" w:eastAsiaTheme="minorEastAsia" w:hAnsi="Cambria Math"/>
+                </w:rPr>
+                <m:t>π*</m:t>
+              </m:r>
+              <m:sSub>
+                <m:sSubPr>
+                  <m:ctrlPr>
+                    <w:rPr>
+                      <w:rFonts w:ascii="Cambria Math" w:eastAsiaTheme="minorEastAsia" w:hAnsi="Cambria Math"/>
+                      <w:i/>
+                    </w:rPr>
+                  </m:ctrlPr>
+                </m:sSubPr>
+                <m:e>
+                  <m:r>
+                    <w:rPr>
+                      <w:rFonts w:ascii="Cambria Math" w:eastAsiaTheme="minorEastAsia" w:hAnsi="Cambria Math"/>
+                    </w:rPr>
+                    <m:t>D</m:t>
+                  </m:r>
+                </m:e>
+                <m:sub>
+                  <m:r>
+                    <w:rPr>
+                      <w:rFonts w:ascii="Cambria Math" w:eastAsiaTheme="minorEastAsia" w:hAnsi="Cambria Math"/>
+                    </w:rPr>
+                    <m:t>İ</m:t>
+                  </m:r>
+                </m:sub>
+              </m:sSub>
+            </m:num>
+            <m:den>
+              <m:r>
+                <w:rPr>
+                  <w:rFonts w:ascii="Cambria Math" w:eastAsiaTheme="minorEastAsia" w:hAnsi="Cambria Math"/>
+                </w:rPr>
+                <m:t>p</m:t>
+              </m:r>
+            </m:den>
+          </m:f>
+          <m:r>
+            <w:rPr>
+              <w:rFonts w:ascii="Cambria Math" w:eastAsiaTheme="minorEastAsia" w:hAnsi="Cambria Math"/>
+            </w:rPr>
+            <m:t>*</m:t>
+          </m:r>
+          <m:sSub>
+            <m:sSubPr>
+              <m:ctrlPr>
+                <w:rPr>
+                  <w:rFonts w:ascii="Cambria Math" w:eastAsiaTheme="minorEastAsia" w:hAnsi="Cambria Math"/>
+                  <w:i/>
+                </w:rPr>
+              </m:ctrlPr>
+            </m:sSubPr>
+            <m:e>
+              <m:r>
+                <w:rPr>
+                  <w:rFonts w:ascii="Cambria Math" w:eastAsiaTheme="minorEastAsia" w:hAnsi="Cambria Math"/>
+                </w:rPr>
+                <m:t>machine</m:t>
+              </m:r>
+            </m:e>
+            <m:sub>
+              <m:r>
+                <w:rPr>
+                  <w:rFonts w:ascii="Cambria Math" w:eastAsiaTheme="minorEastAsia" w:hAnsi="Cambria Math"/>
+                </w:rPr>
+                <m:t>length</m:t>
+              </m:r>
+            </m:sub>
+          </m:sSub>
+          <m:r>
+            <w:rPr>
+              <w:rFonts w:ascii="Cambria Math" w:eastAsiaTheme="minorEastAsia" w:hAnsi="Cambria Math"/>
+            </w:rPr>
+            <m:t>=</m:t>
+          </m:r>
+          <m:f>
+            <m:fPr>
+              <m:ctrlPr>
+                <w:rPr>
+                  <w:rFonts w:ascii="Cambria Math" w:eastAsiaTheme="minorEastAsia" w:hAnsi="Cambria Math"/>
+                  <w:i/>
+                </w:rPr>
+              </m:ctrlPr>
+            </m:fPr>
+            <m:num>
+              <m:r>
+                <w:rPr>
+                  <w:rFonts w:ascii="Cambria Math" w:eastAsiaTheme="minorEastAsia" w:hAnsi="Cambria Math"/>
+                </w:rPr>
+                <m:t>1.037</m:t>
+              </m:r>
+            </m:num>
+            <m:den>
+              <m:r>
+                <w:rPr>
+                  <w:rFonts w:ascii="Cambria Math" w:eastAsiaTheme="minorEastAsia" w:hAnsi="Cambria Math"/>
+                </w:rPr>
+                <m:t>24</m:t>
+              </m:r>
+            </m:den>
+          </m:f>
+          <m:r>
+            <w:rPr>
+              <w:rFonts w:ascii="Cambria Math" w:eastAsiaTheme="minorEastAsia" w:hAnsi="Cambria Math"/>
+            </w:rPr>
+            <m:t xml:space="preserve">*0.239=0.0103 </m:t>
+          </m:r>
+          <m:sSup>
+            <m:sSupPr>
+              <m:ctrlPr>
+                <w:rPr>
+                  <w:rFonts w:ascii="Cambria Math" w:eastAsiaTheme="minorEastAsia" w:hAnsi="Cambria Math"/>
+                  <w:i/>
+                </w:rPr>
+              </m:ctrlPr>
+            </m:sSupPr>
+            <m:e>
+              <m:r>
+                <w:rPr>
+                  <w:rFonts w:ascii="Cambria Math" w:eastAsiaTheme="minorEastAsia" w:hAnsi="Cambria Math"/>
+                </w:rPr>
+                <m:t>m</m:t>
+              </m:r>
+            </m:e>
+            <m:sup>
+              <m:r>
+                <w:rPr>
+                  <w:rFonts w:ascii="Cambria Math" w:eastAsiaTheme="minorEastAsia" w:hAnsi="Cambria Math"/>
+                </w:rPr>
+                <m:t>2</m:t>
+              </m:r>
+            </m:sup>
+          </m:sSup>
+        </m:oMath>
+      </m:oMathPara>
+    </w:p>
+    <w:p>
+      <w:pPr>
+        <w:rPr>
+          <w:rFonts w:eastAsiaTheme="minorEastAsia"/>
+        </w:rPr>
+      </w:pPr>
+      <w:r>
+        <w:rPr>
+          <w:rFonts w:eastAsiaTheme="minorEastAsia"/>
+        </w:rPr>
+        <w:t>Flux per pole can be calculated as;</w:t>
+      </w:r>
+    </w:p>
+    <w:p>
+      <w:pPr>
+        <w:rPr>
+          <w:rFonts w:eastAsiaTheme="minorEastAsia"/>
+        </w:rPr>
+      </w:pPr>
+      <m:oMathPara>
+        <m:oMath>
+          <m:r>
+            <w:rPr>
+              <w:rFonts w:ascii="Cambria Math" w:eastAsiaTheme="minorEastAsia" w:hAnsi="Cambria Math"/>
+            </w:rPr>
+            <m:t>φ=B*</m:t>
+          </m:r>
+          <m:sSub>
+            <m:sSubPr>
+              <m:ctrlPr>
+                <w:rPr>
+                  <w:rFonts w:ascii="Cambria Math" w:eastAsiaTheme="minorEastAsia" w:hAnsi="Cambria Math"/>
+                  <w:i/>
+                </w:rPr>
+              </m:ctrlPr>
+            </m:sSubPr>
+            <m:e>
+              <m:r>
+                <w:rPr>
+                  <w:rFonts w:ascii="Cambria Math" w:eastAsiaTheme="minorEastAsia" w:hAnsi="Cambria Math"/>
+                </w:rPr>
+                <m:t>A</m:t>
+              </m:r>
+            </m:e>
+            <m:sub>
+              <m:r>
+                <w:rPr>
+                  <w:rFonts w:ascii="Cambria Math" w:eastAsiaTheme="minorEastAsia" w:hAnsi="Cambria Math"/>
+                </w:rPr>
+                <m:t>pole</m:t>
+              </m:r>
+            </m:sub>
+          </m:sSub>
+          <m:r>
+            <w:rPr>
+              <w:rFonts w:ascii="Cambria Math" w:eastAsiaTheme="minorEastAsia" w:hAnsi="Cambria Math"/>
+            </w:rPr>
+            <m:t>= 0.00824</m:t>
+          </m:r>
+          <m:r>
+            <w:rPr>
+              <w:rFonts w:ascii="Cambria Math" w:eastAsiaTheme="minorEastAsia" w:hAnsi="Cambria Math"/>
+            </w:rPr>
+            <m:t xml:space="preserve"> Weber/</m:t>
+          </m:r>
+          <m:sSup>
+            <m:sSupPr>
+              <m:ctrlPr>
+                <w:rPr>
+                  <w:rFonts w:ascii="Cambria Math" w:eastAsiaTheme="minorEastAsia" w:hAnsi="Cambria Math"/>
+                  <w:i/>
+                </w:rPr>
+              </m:ctrlPr>
+            </m:sSupPr>
+            <m:e>
+              <m:r>
+                <w:rPr>
+                  <w:rFonts w:ascii="Cambria Math" w:eastAsiaTheme="minorEastAsia" w:hAnsi="Cambria Math"/>
+                </w:rPr>
+                <m:t>m</m:t>
+              </m:r>
+            </m:e>
+            <m:sup>
+              <m:r>
+                <w:rPr>
+                  <w:rFonts w:ascii="Cambria Math" w:eastAsiaTheme="minorEastAsia" w:hAnsi="Cambria Math"/>
+                </w:rPr>
+                <m:t>2</m:t>
+              </m:r>
+            </m:sup>
+          </m:sSup>
+          <m:r>
+            <w:rPr>
+              <w:rFonts w:ascii="Cambria Math" w:eastAsiaTheme="minorEastAsia" w:hAnsi="Cambria Math"/>
+            </w:rPr>
+            <m:t xml:space="preserve"> </m:t>
+          </m:r>
+        </m:oMath>
+      </m:oMathPara>
+    </w:p>
+    <w:p>
+      <w:pPr>
+        <w:rPr>
+          <w:rFonts w:eastAsiaTheme="minorEastAsia"/>
+        </w:rPr>
+      </w:pPr>
+      <w:r>
+        <w:rPr>
+          <w:rFonts w:eastAsiaTheme="minorEastAsia"/>
+        </w:rPr>
+        <w:t>Note that machine contain 12 equal segment which one of them has 2 pole and 6 slot.</w:t>
+      </w:r>
+      <w:r>
+        <w:rPr>
+          <w:rFonts w:eastAsiaTheme="minorEastAsia"/>
+        </w:rPr>
+        <w:t xml:space="preserve"> By considering all </w:t>
+      </w:r>
+      <w:r>
+        <w:rPr>
+          <w:rFonts w:eastAsiaTheme="minorEastAsia"/>
+        </w:rPr>
+        <w:t>series</w:t>
+      </w:r>
+      <w:r>
+        <w:rPr>
+          <w:rFonts w:eastAsiaTheme="minorEastAsia"/>
+        </w:rPr>
+        <w:t xml:space="preserve"> configuration i.e. one phase has </w:t>
+      </w:r>
+      <w:r>
+        <w:rPr>
+          <w:rFonts w:eastAsiaTheme="minorEastAsia"/>
+        </w:rPr>
+        <w:t xml:space="preserve">12 </w:t>
+      </w:r>
+      <w:r>
+        <w:rPr>
+          <w:rFonts w:eastAsiaTheme="minorEastAsia"/>
+        </w:rPr>
+        <w:t>series windings whose</w:t>
+      </w:r>
+      <w:r>
+        <w:rPr>
+          <w:rFonts w:eastAsiaTheme="minorEastAsia"/>
+        </w:rPr>
+        <w:t xml:space="preserve"> has 6 turns inside of themselves.</w:t>
+      </w:r>
+      <w:r>
+        <w:rPr>
+          <w:rFonts w:eastAsiaTheme="minorEastAsia"/>
+        </w:rPr>
+        <w:t xml:space="preserve"> </w:t>
+      </w:r>
+      <w:r>
+        <w:rPr>
+          <w:rFonts w:eastAsiaTheme="minorEastAsia"/>
+        </w:rPr>
+        <w:t xml:space="preserve">Back </w:t>
       </w:r>
       <w:proofErr w:type="spellStart"/>
       <w:r>
-        <w:t>Bmag</w:t>
+        <w:rPr>
+          <w:rFonts w:eastAsiaTheme="minorEastAsia"/>
+        </w:rPr>
+        <w:t>emf</w:t>
       </w:r>
       <w:proofErr w:type="spellEnd"/>
       <w:r>
-        <w:t xml:space="preserve"> for initial design</w:t>
-      </w:r>
-    </w:p>
-    <w:p>
-      <w:r>
-        <w:t xml:space="preserve">Outer diameter of the machine is increased to 445 mm from 429 mm in order to make prevent saturation of the back core. Resultant </w:t>
+        <w:rPr>
+          <w:rFonts w:eastAsiaTheme="minorEastAsia"/>
+        </w:rPr>
+        <w:t xml:space="preserve"> of the machine</w:t>
+      </w:r>
+      <w:r>
+        <w:rPr>
+          <w:rFonts w:eastAsiaTheme="minorEastAsia"/>
+        </w:rPr>
+        <w:t xml:space="preserve"> at 1500 rpm</w:t>
+      </w:r>
+      <w:r>
+        <w:rPr>
+          <w:rFonts w:eastAsiaTheme="minorEastAsia"/>
+        </w:rPr>
+        <w:t xml:space="preserve"> can be computed from well-known formula of;</w:t>
+      </w:r>
+    </w:p>
+    <w:p>
+      <w:pPr>
+        <w:rPr>
+          <w:rFonts w:eastAsiaTheme="minorEastAsia"/>
+        </w:rPr>
+      </w:pPr>
+      <m:oMathPara>
+        <m:oMath>
+          <m:sSub>
+            <m:sSubPr>
+              <m:ctrlPr>
+                <w:rPr>
+                  <w:rFonts w:ascii="Cambria Math" w:hAnsi="Cambria Math"/>
+                  <w:i/>
+                </w:rPr>
+              </m:ctrlPr>
+            </m:sSubPr>
+            <m:e>
+              <m:r>
+                <w:rPr>
+                  <w:rFonts w:ascii="Cambria Math" w:hAnsi="Cambria Math"/>
+                </w:rPr>
+                <m:t>V</m:t>
+              </m:r>
+            </m:e>
+            <m:sub>
+              <m:r>
+                <w:rPr>
+                  <w:rFonts w:ascii="Cambria Math" w:hAnsi="Cambria Math"/>
+                </w:rPr>
+                <m:t>rms</m:t>
+              </m:r>
+            </m:sub>
+          </m:sSub>
+          <m:r>
+            <w:rPr>
+              <w:rFonts w:ascii="Cambria Math" w:hAnsi="Cambria Math"/>
+            </w:rPr>
+            <m:t>=4.44*f*</m:t>
+          </m:r>
+          <m:sSub>
+            <m:sSubPr>
+              <m:ctrlPr>
+                <w:rPr>
+                  <w:rFonts w:ascii="Cambria Math" w:hAnsi="Cambria Math"/>
+                  <w:i/>
+                </w:rPr>
+              </m:ctrlPr>
+            </m:sSubPr>
+            <m:e>
+              <m:r>
+                <w:rPr>
+                  <w:rFonts w:ascii="Cambria Math" w:hAnsi="Cambria Math"/>
+                </w:rPr>
+                <m:t>k</m:t>
+              </m:r>
+            </m:e>
+            <m:sub>
+              <m:r>
+                <w:rPr>
+                  <w:rFonts w:ascii="Cambria Math" w:hAnsi="Cambria Math"/>
+                </w:rPr>
+                <m:t>w</m:t>
+              </m:r>
+            </m:sub>
+          </m:sSub>
+          <m:r>
+            <w:rPr>
+              <w:rFonts w:ascii="Cambria Math" w:hAnsi="Cambria Math"/>
+            </w:rPr>
+            <m:t>*</m:t>
+          </m:r>
+          <m:sSub>
+            <m:sSubPr>
+              <m:ctrlPr>
+                <w:rPr>
+                  <w:rFonts w:ascii="Cambria Math" w:hAnsi="Cambria Math"/>
+                  <w:i/>
+                </w:rPr>
+              </m:ctrlPr>
+            </m:sSubPr>
+            <m:e>
+              <m:r>
+                <w:rPr>
+                  <w:rFonts w:ascii="Cambria Math" w:hAnsi="Cambria Math"/>
+                </w:rPr>
+                <m:t>N</m:t>
+              </m:r>
+            </m:e>
+            <m:sub>
+              <m:r>
+                <w:rPr>
+                  <w:rFonts w:ascii="Cambria Math" w:hAnsi="Cambria Math"/>
+                </w:rPr>
+                <m:t>ph</m:t>
+              </m:r>
+            </m:sub>
+          </m:sSub>
+          <m:r>
+            <w:rPr>
+              <w:rFonts w:ascii="Cambria Math" w:hAnsi="Cambria Math"/>
+            </w:rPr>
+            <m:t>*B*</m:t>
+          </m:r>
+          <m:sSub>
+            <m:sSubPr>
+              <m:ctrlPr>
+                <w:rPr>
+                  <w:rFonts w:ascii="Cambria Math" w:eastAsiaTheme="minorEastAsia" w:hAnsi="Cambria Math"/>
+                  <w:i/>
+                </w:rPr>
+              </m:ctrlPr>
+            </m:sSubPr>
+            <m:e>
+              <m:r>
+                <w:rPr>
+                  <w:rFonts w:ascii="Cambria Math" w:eastAsiaTheme="minorEastAsia" w:hAnsi="Cambria Math"/>
+                </w:rPr>
+                <m:t>A</m:t>
+              </m:r>
+            </m:e>
+            <m:sub>
+              <m:r>
+                <w:rPr>
+                  <w:rFonts w:ascii="Cambria Math" w:eastAsiaTheme="minorEastAsia" w:hAnsi="Cambria Math"/>
+                </w:rPr>
+                <m:t>pole</m:t>
+              </m:r>
+            </m:sub>
+          </m:sSub>
+          <m:r>
+            <w:rPr>
+              <w:rFonts w:ascii="Cambria Math" w:eastAsiaTheme="minorEastAsia" w:hAnsi="Cambria Math"/>
+            </w:rPr>
+            <m:t>=</m:t>
+          </m:r>
+          <m:r>
+            <w:rPr>
+              <w:rFonts w:ascii="Cambria Math" w:eastAsiaTheme="minorEastAsia" w:hAnsi="Cambria Math"/>
+            </w:rPr>
+            <m:t>4.44*300*1*6*12*1*0.0103=987.8 Volt</m:t>
+          </m:r>
+        </m:oMath>
+      </m:oMathPara>
+    </w:p>
+    <w:p>
+      <w:pPr>
+        <w:rPr>
+          <w:rFonts w:eastAsiaTheme="minorEastAsia"/>
+        </w:rPr>
+      </w:pPr>
+      <m:oMathPara>
+        <m:oMath>
+          <m:sSub>
+            <m:sSubPr>
+              <m:ctrlPr>
+                <w:rPr>
+                  <w:rFonts w:ascii="Cambria Math" w:hAnsi="Cambria Math"/>
+                  <w:i/>
+                </w:rPr>
+              </m:ctrlPr>
+            </m:sSubPr>
+            <m:e>
+              <m:r>
+                <w:rPr>
+                  <w:rFonts w:ascii="Cambria Math" w:hAnsi="Cambria Math"/>
+                </w:rPr>
+                <m:t>V</m:t>
+              </m:r>
+            </m:e>
+            <m:sub>
+              <m:r>
+                <w:rPr>
+                  <w:rFonts w:ascii="Cambria Math" w:hAnsi="Cambria Math"/>
+                </w:rPr>
+                <m:t>phase-phase_pea</m:t>
+              </m:r>
+              <m:r>
+                <w:rPr>
+                  <w:rFonts w:ascii="Cambria Math" w:hAnsi="Cambria Math"/>
+                </w:rPr>
+                <m:t>k</m:t>
+              </m:r>
+            </m:sub>
+          </m:sSub>
+          <m:r>
+            <w:rPr>
+              <w:rFonts w:ascii="Cambria Math" w:hAnsi="Cambria Math"/>
+            </w:rPr>
+            <m:t>=</m:t>
+          </m:r>
+          <m:sSub>
+            <m:sSubPr>
+              <m:ctrlPr>
+                <w:rPr>
+                  <w:rFonts w:ascii="Cambria Math" w:hAnsi="Cambria Math"/>
+                  <w:i/>
+                </w:rPr>
+              </m:ctrlPr>
+            </m:sSubPr>
+            <m:e>
+              <m:r>
+                <w:rPr>
+                  <w:rFonts w:ascii="Cambria Math" w:hAnsi="Cambria Math"/>
+                </w:rPr>
+                <m:t>V</m:t>
+              </m:r>
+            </m:e>
+            <m:sub>
+              <m:r>
+                <w:rPr>
+                  <w:rFonts w:ascii="Cambria Math" w:hAnsi="Cambria Math"/>
+                </w:rPr>
+                <m:t>rms</m:t>
+              </m:r>
+            </m:sub>
+          </m:sSub>
+          <m:r>
+            <w:rPr>
+              <w:rFonts w:ascii="Cambria Math" w:hAnsi="Cambria Math"/>
+            </w:rPr>
+            <m:t>*</m:t>
+          </m:r>
+          <m:rad>
+            <m:radPr>
+              <m:degHide m:val="1"/>
+              <m:ctrlPr>
+                <w:rPr>
+                  <w:rFonts w:ascii="Cambria Math" w:hAnsi="Cambria Math"/>
+                  <w:i/>
+                </w:rPr>
+              </m:ctrlPr>
+            </m:radPr>
+            <m:deg/>
+            <m:e>
+              <m:r>
+                <w:rPr>
+                  <w:rFonts w:ascii="Cambria Math" w:hAnsi="Cambria Math"/>
+                </w:rPr>
+                <m:t>3</m:t>
+              </m:r>
+            </m:e>
+          </m:rad>
+          <m:r>
+            <w:rPr>
+              <w:rFonts w:ascii="Cambria Math" w:hAnsi="Cambria Math"/>
+            </w:rPr>
+            <m:t>*</m:t>
+          </m:r>
+          <m:rad>
+            <m:radPr>
+              <m:degHide m:val="1"/>
+              <m:ctrlPr>
+                <w:rPr>
+                  <w:rFonts w:ascii="Cambria Math" w:hAnsi="Cambria Math"/>
+                  <w:i/>
+                </w:rPr>
+              </m:ctrlPr>
+            </m:radPr>
+            <m:deg/>
+            <m:e>
+              <m:r>
+                <w:rPr>
+                  <w:rFonts w:ascii="Cambria Math" w:hAnsi="Cambria Math"/>
+                </w:rPr>
+                <m:t>2</m:t>
+              </m:r>
+            </m:e>
+          </m:rad>
+          <m:r>
+            <w:rPr>
+              <w:rFonts w:ascii="Cambria Math" w:eastAsiaTheme="minorEastAsia" w:hAnsi="Cambria Math"/>
+            </w:rPr>
+            <m:t>=2417 Volt</m:t>
+          </m:r>
+        </m:oMath>
+      </m:oMathPara>
+    </w:p>
+    <w:p>
+      <w:r>
+        <w:rPr>
+          <w:rFonts w:eastAsiaTheme="minorEastAsia"/>
+        </w:rPr>
+        <w:t xml:space="preserve">Note that obtained </w:t>
+      </w:r>
+      <w:r>
+        <w:rPr>
+          <w:rFonts w:eastAsiaTheme="minorEastAsia"/>
+        </w:rPr>
+        <w:t>value is too large for battery voltage of the system. Therefore it should be reduced. A</w:t>
+      </w:r>
+      <w:r>
+        <w:rPr>
+          <w:rFonts w:eastAsiaTheme="minorEastAsia"/>
+        </w:rPr>
+        <w:t xml:space="preserve">s machine has perfect symmetry </w:t>
+      </w:r>
+      <w:r>
+        <w:rPr>
+          <w:rFonts w:eastAsiaTheme="minorEastAsia"/>
+        </w:rPr>
+        <w:t xml:space="preserve">with 12 </w:t>
+      </w:r>
+      <w:r>
+        <w:rPr>
+          <w:rFonts w:eastAsiaTheme="minorEastAsia"/>
+        </w:rPr>
+        <w:t>segments</w:t>
+      </w:r>
+      <w:r>
+        <w:rPr>
+          <w:rFonts w:eastAsiaTheme="minorEastAsia"/>
+        </w:rPr>
+        <w:t xml:space="preserve">, back </w:t>
       </w:r>
       <w:proofErr w:type="spellStart"/>
       <w:r>
-        <w:t>B_mag</w:t>
+        <w:rPr>
+          <w:rFonts w:eastAsiaTheme="minorEastAsia"/>
+        </w:rPr>
+        <w:t>emf</w:t>
       </w:r>
       <w:proofErr w:type="spellEnd"/>
       <w:r>
-        <w:t xml:space="preserve"> distribution can be seen in Figure 4. As seen from this figure, </w:t>
-      </w:r>
-      <w:r>
-        <w:t xml:space="preserve">back core saturation problem is solved. </w:t>
+        <w:rPr>
+          <w:rFonts w:eastAsiaTheme="minorEastAsia"/>
+        </w:rPr>
+        <w:t xml:space="preserve"> can be decreased with parallel configuration. For 1500 rpm, it is logical to not apply field weakening because machine has 3000 rpm maximum speed and it is logical to apply field weakening after 1500 rpm up to 3000rpm. Therefore, peak of the phase to phase voltage should be decreased to nominal battery voltage of 650 </w:t>
+      </w:r>
+      <w:proofErr w:type="spellStart"/>
+      <w:r>
+        <w:rPr>
+          <w:rFonts w:eastAsiaTheme="minorEastAsia"/>
+        </w:rPr>
+        <w:t>Vdc</w:t>
+      </w:r>
+      <w:proofErr w:type="spellEnd"/>
+      <w:r>
+        <w:rPr>
+          <w:rFonts w:eastAsiaTheme="minorEastAsia"/>
+        </w:rPr>
+        <w:t xml:space="preserve">. In order to provide this requirement, 12 winding can be connected as 4 parallel, 3 series configuration. Rearranged back </w:t>
+      </w:r>
+      <w:proofErr w:type="spellStart"/>
+      <w:r>
+        <w:rPr>
+          <w:rFonts w:eastAsiaTheme="minorEastAsia"/>
+        </w:rPr>
+        <w:t>emfs</w:t>
+      </w:r>
+      <w:proofErr w:type="spellEnd"/>
+      <w:r>
+        <w:rPr>
+          <w:rFonts w:eastAsiaTheme="minorEastAsia"/>
+        </w:rPr>
+        <w:t xml:space="preserve"> can be computed as;</w:t>
+      </w:r>
+    </w:p>
+    <w:p>
+      <w:pPr>
+        <w:rPr>
+          <w:rFonts w:eastAsiaTheme="minorEastAsia"/>
+        </w:rPr>
+      </w:pPr>
+      <m:oMathPara>
+        <m:oMath>
+          <m:sSub>
+            <m:sSubPr>
+              <m:ctrlPr>
+                <w:rPr>
+                  <w:rFonts w:ascii="Cambria Math" w:hAnsi="Cambria Math"/>
+                  <w:i/>
+                </w:rPr>
+              </m:ctrlPr>
+            </m:sSubPr>
+            <m:e>
+              <m:r>
+                <w:rPr>
+                  <w:rFonts w:ascii="Cambria Math" w:hAnsi="Cambria Math"/>
+                </w:rPr>
+                <m:t>V</m:t>
+              </m:r>
+            </m:e>
+            <m:sub>
+              <m:r>
+                <w:rPr>
+                  <w:rFonts w:ascii="Cambria Math" w:hAnsi="Cambria Math"/>
+                </w:rPr>
+                <m:t>rms</m:t>
+              </m:r>
+            </m:sub>
+          </m:sSub>
+          <m:r>
+            <w:rPr>
+              <w:rFonts w:ascii="Cambria Math" w:hAnsi="Cambria Math"/>
+            </w:rPr>
+            <m:t>=4.44*f*</m:t>
+          </m:r>
+          <m:sSub>
+            <m:sSubPr>
+              <m:ctrlPr>
+                <w:rPr>
+                  <w:rFonts w:ascii="Cambria Math" w:hAnsi="Cambria Math"/>
+                  <w:i/>
+                </w:rPr>
+              </m:ctrlPr>
+            </m:sSubPr>
+            <m:e>
+              <m:r>
+                <w:rPr>
+                  <w:rFonts w:ascii="Cambria Math" w:hAnsi="Cambria Math"/>
+                </w:rPr>
+                <m:t>k</m:t>
+              </m:r>
+            </m:e>
+            <m:sub>
+              <m:r>
+                <w:rPr>
+                  <w:rFonts w:ascii="Cambria Math" w:hAnsi="Cambria Math"/>
+                </w:rPr>
+                <m:t>w</m:t>
+              </m:r>
+            </m:sub>
+          </m:sSub>
+          <m:r>
+            <w:rPr>
+              <w:rFonts w:ascii="Cambria Math" w:hAnsi="Cambria Math"/>
+            </w:rPr>
+            <m:t>*</m:t>
+          </m:r>
+          <m:sSub>
+            <m:sSubPr>
+              <m:ctrlPr>
+                <w:rPr>
+                  <w:rFonts w:ascii="Cambria Math" w:hAnsi="Cambria Math"/>
+                  <w:i/>
+                </w:rPr>
+              </m:ctrlPr>
+            </m:sSubPr>
+            <m:e>
+              <m:r>
+                <w:rPr>
+                  <w:rFonts w:ascii="Cambria Math" w:hAnsi="Cambria Math"/>
+                </w:rPr>
+                <m:t>N</m:t>
+              </m:r>
+            </m:e>
+            <m:sub>
+              <m:r>
+                <w:rPr>
+                  <w:rFonts w:ascii="Cambria Math" w:hAnsi="Cambria Math"/>
+                </w:rPr>
+                <m:t>ph</m:t>
+              </m:r>
+            </m:sub>
+          </m:sSub>
+          <m:r>
+            <w:rPr>
+              <w:rFonts w:ascii="Cambria Math" w:hAnsi="Cambria Math"/>
+            </w:rPr>
+            <m:t>*B*</m:t>
+          </m:r>
+          <m:sSub>
+            <m:sSubPr>
+              <m:ctrlPr>
+                <w:rPr>
+                  <w:rFonts w:ascii="Cambria Math" w:eastAsiaTheme="minorEastAsia" w:hAnsi="Cambria Math"/>
+                  <w:i/>
+                </w:rPr>
+              </m:ctrlPr>
+            </m:sSubPr>
+            <m:e>
+              <m:r>
+                <w:rPr>
+                  <w:rFonts w:ascii="Cambria Math" w:eastAsiaTheme="minorEastAsia" w:hAnsi="Cambria Math"/>
+                </w:rPr>
+                <m:t>A</m:t>
+              </m:r>
+            </m:e>
+            <m:sub>
+              <m:r>
+                <w:rPr>
+                  <w:rFonts w:ascii="Cambria Math" w:eastAsiaTheme="minorEastAsia" w:hAnsi="Cambria Math"/>
+                </w:rPr>
+                <m:t>pole</m:t>
+              </m:r>
+            </m:sub>
+          </m:sSub>
+          <m:r>
+            <w:rPr>
+              <w:rFonts w:ascii="Cambria Math" w:eastAsiaTheme="minorEastAsia" w:hAnsi="Cambria Math"/>
+            </w:rPr>
+            <m:t>=4.44*300*1*6*3*1*0.0103=246.95 Volt</m:t>
+          </m:r>
+        </m:oMath>
+      </m:oMathPara>
+    </w:p>
+    <w:p>
+      <w:pPr>
+        <w:rPr>
+          <w:rFonts w:eastAsiaTheme="minorEastAsia"/>
+        </w:rPr>
+      </w:pPr>
+      <m:oMathPara>
+        <m:oMath>
+          <m:sSub>
+            <m:sSubPr>
+              <m:ctrlPr>
+                <w:rPr>
+                  <w:rFonts w:ascii="Cambria Math" w:hAnsi="Cambria Math"/>
+                  <w:i/>
+                </w:rPr>
+              </m:ctrlPr>
+            </m:sSubPr>
+            <m:e>
+              <m:r>
+                <w:rPr>
+                  <w:rFonts w:ascii="Cambria Math" w:hAnsi="Cambria Math"/>
+                </w:rPr>
+                <m:t>V</m:t>
+              </m:r>
+            </m:e>
+            <m:sub>
+              <m:r>
+                <w:rPr>
+                  <w:rFonts w:ascii="Cambria Math" w:hAnsi="Cambria Math"/>
+                </w:rPr>
+                <m:t>phase-phase_peak</m:t>
+              </m:r>
+            </m:sub>
+          </m:sSub>
+          <m:r>
+            <w:rPr>
+              <w:rFonts w:ascii="Cambria Math" w:hAnsi="Cambria Math"/>
+            </w:rPr>
+            <m:t>=</m:t>
+          </m:r>
+          <m:sSub>
+            <m:sSubPr>
+              <m:ctrlPr>
+                <w:rPr>
+                  <w:rFonts w:ascii="Cambria Math" w:hAnsi="Cambria Math"/>
+                  <w:i/>
+                </w:rPr>
+              </m:ctrlPr>
+            </m:sSubPr>
+            <m:e>
+              <m:r>
+                <w:rPr>
+                  <w:rFonts w:ascii="Cambria Math" w:hAnsi="Cambria Math"/>
+                </w:rPr>
+                <m:t>V</m:t>
+              </m:r>
+            </m:e>
+            <m:sub>
+              <m:r>
+                <w:rPr>
+                  <w:rFonts w:ascii="Cambria Math" w:hAnsi="Cambria Math"/>
+                </w:rPr>
+                <m:t>rms</m:t>
+              </m:r>
+            </m:sub>
+          </m:sSub>
+          <m:r>
+            <w:rPr>
+              <w:rFonts w:ascii="Cambria Math" w:hAnsi="Cambria Math"/>
+            </w:rPr>
+            <m:t>*</m:t>
+          </m:r>
+          <m:rad>
+            <m:radPr>
+              <m:degHide m:val="1"/>
+              <m:ctrlPr>
+                <w:rPr>
+                  <w:rFonts w:ascii="Cambria Math" w:hAnsi="Cambria Math"/>
+                  <w:i/>
+                </w:rPr>
+              </m:ctrlPr>
+            </m:radPr>
+            <m:deg/>
+            <m:e>
+              <m:r>
+                <w:rPr>
+                  <w:rFonts w:ascii="Cambria Math" w:hAnsi="Cambria Math"/>
+                </w:rPr>
+                <m:t>3</m:t>
+              </m:r>
+            </m:e>
+          </m:rad>
+          <m:r>
+            <w:rPr>
+              <w:rFonts w:ascii="Cambria Math" w:hAnsi="Cambria Math"/>
+            </w:rPr>
+            <m:t>*</m:t>
+          </m:r>
+          <m:rad>
+            <m:radPr>
+              <m:degHide m:val="1"/>
+              <m:ctrlPr>
+                <w:rPr>
+                  <w:rFonts w:ascii="Cambria Math" w:hAnsi="Cambria Math"/>
+                  <w:i/>
+                </w:rPr>
+              </m:ctrlPr>
+            </m:radPr>
+            <m:deg/>
+            <m:e>
+              <m:r>
+                <w:rPr>
+                  <w:rFonts w:ascii="Cambria Math" w:hAnsi="Cambria Math"/>
+                </w:rPr>
+                <m:t>2</m:t>
+              </m:r>
+            </m:e>
+          </m:rad>
+          <m:r>
+            <w:rPr>
+              <w:rFonts w:ascii="Cambria Math" w:eastAsiaTheme="minorEastAsia" w:hAnsi="Cambria Math"/>
+            </w:rPr>
+            <m:t>=604.25 Volt</m:t>
+          </m:r>
+        </m:oMath>
+      </m:oMathPara>
+    </w:p>
+    <w:p>
+      <w:pPr>
+        <w:rPr>
+          <w:rFonts w:eastAsiaTheme="minorEastAsia"/>
+        </w:rPr>
+      </w:pPr>
+      <w:r>
+        <w:rPr>
+          <w:rFonts w:eastAsiaTheme="minorEastAsia"/>
+        </w:rPr>
+        <w:t xml:space="preserve">Phase resistance of a segment can be calculated according to axial length which is 0.239 meter and taken into end windings which have 4 </w:t>
+      </w:r>
+      <w:r>
+        <w:rPr>
+          <w:rFonts w:eastAsiaTheme="minorEastAsia"/>
+        </w:rPr>
+        <w:t>slot</w:t>
+      </w:r>
+      <w:r>
+        <w:rPr>
+          <w:rFonts w:eastAsiaTheme="minorEastAsia"/>
+        </w:rPr>
+        <w:t xml:space="preserve"> </w:t>
+      </w:r>
+      <w:proofErr w:type="gramStart"/>
+      <w:r>
+        <w:rPr>
+          <w:rFonts w:eastAsiaTheme="minorEastAsia"/>
+        </w:rPr>
+        <w:t>span</w:t>
+      </w:r>
+      <w:proofErr w:type="gramEnd"/>
+      <w:r>
+        <w:rPr>
+          <w:rFonts w:eastAsiaTheme="minorEastAsia"/>
+        </w:rPr>
+        <w:t>. Average length of the end</w:t>
+      </w:r>
+      <w:r>
+        <w:rPr>
+          <w:rFonts w:eastAsiaTheme="minorEastAsia"/>
+        </w:rPr>
+        <w:t xml:space="preserve"> winding can be calculated from minimum length which coincide with inner stator diameter and maximum length which coincide with stator slot outer diameter. </w:t>
+      </w:r>
+    </w:p>
+    <w:p>
+      <w:pPr>
+        <w:rPr>
+          <w:rFonts w:eastAsiaTheme="minorEastAsia"/>
+          <w:sz w:val="20"/>
+        </w:rPr>
+      </w:pPr>
+      <m:oMathPara>
+        <m:oMath>
+          <m:sSub>
+            <m:sSubPr>
+              <m:ctrlPr>
+                <w:rPr>
+                  <w:rFonts w:ascii="Cambria Math" w:eastAsiaTheme="minorEastAsia" w:hAnsi="Cambria Math"/>
+                  <w:i/>
+                  <w:sz w:val="20"/>
+                </w:rPr>
+              </m:ctrlPr>
+            </m:sSubPr>
+            <m:e>
+              <m:r>
+                <w:rPr>
+                  <w:rFonts w:ascii="Cambria Math" w:eastAsiaTheme="minorEastAsia" w:hAnsi="Cambria Math"/>
+                  <w:sz w:val="20"/>
+                </w:rPr>
+                <m:t>L</m:t>
+              </m:r>
+            </m:e>
+            <m:sub>
+              <m:r>
+                <w:rPr>
+                  <w:rFonts w:ascii="Cambria Math" w:eastAsiaTheme="minorEastAsia" w:hAnsi="Cambria Math"/>
+                  <w:sz w:val="20"/>
+                </w:rPr>
+                <m:t>end_winding</m:t>
+              </m:r>
+            </m:sub>
+          </m:sSub>
+          <m:r>
+            <w:rPr>
+              <w:rFonts w:ascii="Cambria Math" w:eastAsiaTheme="minorEastAsia" w:hAnsi="Cambria Math"/>
+              <w:sz w:val="20"/>
+            </w:rPr>
+            <m:t>=</m:t>
+          </m:r>
+          <m:f>
+            <m:fPr>
+              <m:ctrlPr>
+                <w:rPr>
+                  <w:rFonts w:ascii="Cambria Math" w:eastAsiaTheme="minorEastAsia" w:hAnsi="Cambria Math"/>
+                  <w:i/>
+                  <w:sz w:val="20"/>
+                </w:rPr>
+              </m:ctrlPr>
+            </m:fPr>
+            <m:num>
+              <m:sSub>
+                <m:sSubPr>
+                  <m:ctrlPr>
+                    <w:rPr>
+                      <w:rFonts w:ascii="Cambria Math" w:eastAsiaTheme="minorEastAsia" w:hAnsi="Cambria Math"/>
+                      <w:i/>
+                      <w:sz w:val="20"/>
+                    </w:rPr>
+                  </m:ctrlPr>
+                </m:sSubPr>
+                <m:e>
+                  <m:r>
+                    <w:rPr>
+                      <w:rFonts w:ascii="Cambria Math" w:eastAsiaTheme="minorEastAsia" w:hAnsi="Cambria Math"/>
+                      <w:sz w:val="20"/>
+                    </w:rPr>
+                    <m:t>τ</m:t>
+                  </m:r>
+                </m:e>
+                <m:sub>
+                  <m:r>
+                    <w:rPr>
+                      <w:rFonts w:ascii="Cambria Math" w:eastAsiaTheme="minorEastAsia" w:hAnsi="Cambria Math"/>
+                      <w:sz w:val="20"/>
+                    </w:rPr>
+                    <m:t>slot_initial</m:t>
+                  </m:r>
+                </m:sub>
+              </m:sSub>
+              <m:r>
+                <w:rPr>
+                  <w:rFonts w:ascii="Cambria Math" w:eastAsiaTheme="minorEastAsia" w:hAnsi="Cambria Math"/>
+                  <w:sz w:val="20"/>
+                </w:rPr>
+                <m:t>*6+</m:t>
+              </m:r>
+              <m:sSub>
+                <m:sSubPr>
+                  <m:ctrlPr>
+                    <w:rPr>
+                      <w:rFonts w:ascii="Cambria Math" w:eastAsiaTheme="minorEastAsia" w:hAnsi="Cambria Math"/>
+                      <w:i/>
+                      <w:sz w:val="20"/>
+                    </w:rPr>
+                  </m:ctrlPr>
+                </m:sSubPr>
+                <m:e>
+                  <m:r>
+                    <w:rPr>
+                      <w:rFonts w:ascii="Cambria Math" w:eastAsiaTheme="minorEastAsia" w:hAnsi="Cambria Math"/>
+                      <w:sz w:val="20"/>
+                    </w:rPr>
+                    <m:t>τ</m:t>
+                  </m:r>
+                </m:e>
+                <m:sub>
+                  <m:r>
+                    <w:rPr>
+                      <w:rFonts w:ascii="Cambria Math" w:eastAsiaTheme="minorEastAsia" w:hAnsi="Cambria Math"/>
+                      <w:sz w:val="20"/>
+                    </w:rPr>
+                    <m:t>teeth</m:t>
+                  </m:r>
+                </m:sub>
+              </m:sSub>
+              <m:r>
+                <w:rPr>
+                  <w:rFonts w:ascii="Cambria Math" w:eastAsiaTheme="minorEastAsia" w:hAnsi="Cambria Math"/>
+                  <w:sz w:val="20"/>
+                </w:rPr>
+                <m:t>*3+</m:t>
+              </m:r>
+              <m:sSub>
+                <m:sSubPr>
+                  <m:ctrlPr>
+                    <w:rPr>
+                      <w:rFonts w:ascii="Cambria Math" w:eastAsiaTheme="minorEastAsia" w:hAnsi="Cambria Math"/>
+                      <w:i/>
+                      <w:sz w:val="20"/>
+                    </w:rPr>
+                  </m:ctrlPr>
+                </m:sSubPr>
+                <m:e>
+                  <m:r>
+                    <w:rPr>
+                      <w:rFonts w:ascii="Cambria Math" w:eastAsiaTheme="minorEastAsia" w:hAnsi="Cambria Math"/>
+                      <w:sz w:val="20"/>
+                    </w:rPr>
+                    <m:t>τ</m:t>
+                  </m:r>
+                </m:e>
+                <m:sub>
+                  <m:r>
+                    <w:rPr>
+                      <w:rFonts w:ascii="Cambria Math" w:eastAsiaTheme="minorEastAsia" w:hAnsi="Cambria Math"/>
+                      <w:sz w:val="20"/>
+                    </w:rPr>
+                    <m:t>slot_initial</m:t>
+                  </m:r>
+                </m:sub>
+              </m:sSub>
+              <m:r>
+                <w:rPr>
+                  <w:rFonts w:ascii="Cambria Math" w:eastAsiaTheme="minorEastAsia" w:hAnsi="Cambria Math"/>
+                  <w:sz w:val="20"/>
+                </w:rPr>
+                <m:t>*</m:t>
+              </m:r>
+              <m:r>
+                <w:rPr>
+                  <w:rFonts w:ascii="Cambria Math" w:eastAsiaTheme="minorEastAsia" w:hAnsi="Cambria Math"/>
+                  <w:sz w:val="20"/>
+                </w:rPr>
+                <m:t>3</m:t>
+              </m:r>
+            </m:num>
+            <m:den>
+              <m:r>
+                <w:rPr>
+                  <w:rFonts w:ascii="Cambria Math" w:eastAsiaTheme="minorEastAsia" w:hAnsi="Cambria Math"/>
+                  <w:sz w:val="20"/>
+                </w:rPr>
+                <m:t>2</m:t>
+              </m:r>
+            </m:den>
+          </m:f>
+          <m:r>
+            <w:rPr>
+              <w:rFonts w:ascii="Cambria Math" w:eastAsiaTheme="minorEastAsia" w:hAnsi="Cambria Math"/>
+              <w:sz w:val="20"/>
+            </w:rPr>
+            <m:t>=</m:t>
+          </m:r>
+          <m:f>
+            <m:fPr>
+              <m:ctrlPr>
+                <w:rPr>
+                  <w:rFonts w:ascii="Cambria Math" w:eastAsiaTheme="minorEastAsia" w:hAnsi="Cambria Math"/>
+                  <w:i/>
+                  <w:sz w:val="20"/>
+                </w:rPr>
+              </m:ctrlPr>
+            </m:fPr>
+            <m:num>
+              <m:r>
+                <w:rPr>
+                  <w:rFonts w:ascii="Cambria Math" w:eastAsiaTheme="minorEastAsia" w:hAnsi="Cambria Math"/>
+                  <w:sz w:val="20"/>
+                </w:rPr>
+                <m:t>7.2*6+7.2*3+10.79*3</m:t>
+              </m:r>
+            </m:num>
+            <m:den>
+              <m:r>
+                <w:rPr>
+                  <w:rFonts w:ascii="Cambria Math" w:eastAsiaTheme="minorEastAsia" w:hAnsi="Cambria Math"/>
+                  <w:sz w:val="20"/>
+                </w:rPr>
+                <m:t>2</m:t>
+              </m:r>
+            </m:den>
+          </m:f>
+          <m:r>
+            <w:rPr>
+              <w:rFonts w:ascii="Cambria Math" w:eastAsiaTheme="minorEastAsia" w:hAnsi="Cambria Math"/>
+              <w:sz w:val="20"/>
+            </w:rPr>
+            <m:t>= 48.58 mm</m:t>
+          </m:r>
+        </m:oMath>
+      </m:oMathPara>
+    </w:p>
+    <w:p>
+      <w:pPr>
+        <w:rPr>
+          <w:rFonts w:eastAsiaTheme="minorEastAsia"/>
+        </w:rPr>
+      </w:pPr>
+      <w:r>
+        <w:rPr>
+          <w:rFonts w:eastAsiaTheme="minorEastAsia"/>
+        </w:rPr>
+        <w:t>Therefore length of one coil can be calculated from axial length and end winding length as follows;</w:t>
+      </w:r>
+    </w:p>
+    <w:p>
+      <w:pPr>
+        <w:rPr>
+          <w:rFonts w:eastAsiaTheme="minorEastAsia"/>
+        </w:rPr>
+      </w:pPr>
+      <m:oMathPara>
+        <m:oMath>
+          <m:sSub>
+            <m:sSubPr>
+              <m:ctrlPr>
+                <w:rPr>
+                  <w:rFonts w:ascii="Cambria Math" w:eastAsiaTheme="minorEastAsia" w:hAnsi="Cambria Math"/>
+                  <w:i/>
+                </w:rPr>
+              </m:ctrlPr>
+            </m:sSubPr>
+            <m:e>
+              <m:r>
+                <w:rPr>
+                  <w:rFonts w:ascii="Cambria Math" w:eastAsiaTheme="minorEastAsia" w:hAnsi="Cambria Math"/>
+                </w:rPr>
+                <m:t>L</m:t>
+              </m:r>
+            </m:e>
+            <m:sub>
+              <m:r>
+                <w:rPr>
+                  <w:rFonts w:ascii="Cambria Math" w:eastAsiaTheme="minorEastAsia" w:hAnsi="Cambria Math"/>
+                </w:rPr>
+                <m:t>coil</m:t>
+              </m:r>
+            </m:sub>
+          </m:sSub>
+          <m:r>
+            <w:rPr>
+              <w:rFonts w:ascii="Cambria Math" w:eastAsiaTheme="minorEastAsia" w:hAnsi="Cambria Math"/>
+            </w:rPr>
+            <m:t>=2*239+2*48.58=575.16 mm</m:t>
+          </m:r>
+        </m:oMath>
+      </m:oMathPara>
+    </w:p>
+    <w:p>
+      <w:pPr>
+        <w:rPr>
+          <w:rFonts w:eastAsiaTheme="minorEastAsia"/>
+        </w:rPr>
+      </w:pPr>
+      <w:r>
+        <w:rPr>
+          <w:rFonts w:eastAsiaTheme="minorEastAsia"/>
+        </w:rPr>
+        <w:t xml:space="preserve">AWG14 cable has </w:t>
+      </w:r>
+      <w:proofErr w:type="gramStart"/>
+      <w:r>
+        <w:rPr>
+          <w:rFonts w:eastAsiaTheme="minorEastAsia"/>
+        </w:rPr>
+        <w:t xml:space="preserve">8.286 </w:t>
+      </w:r>
+      <w:proofErr w:type="spellStart"/>
+      <w:r>
+        <w:rPr>
+          <w:rFonts w:eastAsiaTheme="minorEastAsia"/>
+        </w:rPr>
+        <w:t>mΩ</w:t>
+      </w:r>
+      <w:proofErr w:type="spellEnd"/>
+      <w:r>
+        <w:rPr>
+          <w:rFonts w:eastAsiaTheme="minorEastAsia"/>
+        </w:rPr>
+        <w:t>/m</w:t>
+      </w:r>
+      <w:proofErr w:type="gramEnd"/>
+      <w:r>
+        <w:rPr>
+          <w:rFonts w:eastAsiaTheme="minorEastAsia"/>
+        </w:rPr>
+        <w:t xml:space="preserve">. </w:t>
+      </w:r>
+      <w:r>
+        <w:rPr>
+          <w:rFonts w:eastAsiaTheme="minorEastAsia"/>
+        </w:rPr>
+        <w:t>So,</w:t>
+      </w:r>
+      <w:r>
+        <w:rPr>
+          <w:rFonts w:eastAsiaTheme="minorEastAsia"/>
+        </w:rPr>
+        <w:t xml:space="preserve"> one coil resistance can be calculated as;</w:t>
+      </w:r>
+    </w:p>
+    <w:p>
+      <w:pPr>
+        <w:rPr>
+          <w:rFonts w:eastAsiaTheme="minorEastAsia"/>
+        </w:rPr>
+      </w:pPr>
+      <m:oMathPara>
+        <m:oMath>
+          <m:sSub>
+            <m:sSubPr>
+              <m:ctrlPr>
+                <w:rPr>
+                  <w:rFonts w:ascii="Cambria Math" w:eastAsiaTheme="minorEastAsia" w:hAnsi="Cambria Math"/>
+                  <w:i/>
+                </w:rPr>
+              </m:ctrlPr>
+            </m:sSubPr>
+            <m:e>
+              <m:r>
+                <w:rPr>
+                  <w:rFonts w:ascii="Cambria Math" w:eastAsiaTheme="minorEastAsia" w:hAnsi="Cambria Math"/>
+                </w:rPr>
+                <m:t>R</m:t>
+              </m:r>
+            </m:e>
+            <m:sub>
+              <m:r>
+                <w:rPr>
+                  <w:rFonts w:ascii="Cambria Math" w:eastAsiaTheme="minorEastAsia" w:hAnsi="Cambria Math"/>
+                </w:rPr>
+                <m:t>coil</m:t>
+              </m:r>
+            </m:sub>
+          </m:sSub>
+          <m:r>
+            <w:rPr>
+              <w:rFonts w:ascii="Cambria Math" w:eastAsiaTheme="minorEastAsia" w:hAnsi="Cambria Math"/>
+            </w:rPr>
+            <m:t>=</m:t>
+          </m:r>
+          <m:sSub>
+            <m:sSubPr>
+              <m:ctrlPr>
+                <w:rPr>
+                  <w:rFonts w:ascii="Cambria Math" w:eastAsiaTheme="minorEastAsia" w:hAnsi="Cambria Math"/>
+                  <w:i/>
+                </w:rPr>
+              </m:ctrlPr>
+            </m:sSubPr>
+            <m:e>
+              <m:r>
+                <w:rPr>
+                  <w:rFonts w:ascii="Cambria Math" w:eastAsiaTheme="minorEastAsia" w:hAnsi="Cambria Math"/>
+                </w:rPr>
+                <m:t>L</m:t>
+              </m:r>
+            </m:e>
+            <m:sub>
+              <m:r>
+                <w:rPr>
+                  <w:rFonts w:ascii="Cambria Math" w:eastAsiaTheme="minorEastAsia" w:hAnsi="Cambria Math"/>
+                </w:rPr>
+                <m:t>coil</m:t>
+              </m:r>
+            </m:sub>
+          </m:sSub>
+          <m:r>
+            <w:rPr>
+              <w:rFonts w:ascii="Cambria Math" w:eastAsiaTheme="minorEastAsia" w:hAnsi="Cambria Math"/>
+            </w:rPr>
+            <m:t>*</m:t>
+          </m:r>
+          <m:sSub>
+            <m:sSubPr>
+              <m:ctrlPr>
+                <w:rPr>
+                  <w:rFonts w:ascii="Cambria Math" w:eastAsiaTheme="minorEastAsia" w:hAnsi="Cambria Math"/>
+                  <w:i/>
+                </w:rPr>
+              </m:ctrlPr>
+            </m:sSubPr>
+            <m:e>
+              <m:r>
+                <w:rPr>
+                  <w:rFonts w:ascii="Cambria Math" w:eastAsiaTheme="minorEastAsia" w:hAnsi="Cambria Math"/>
+                </w:rPr>
+                <m:t>ρ</m:t>
+              </m:r>
+            </m:e>
+            <m:sub>
+              <m:r>
+                <w:rPr>
+                  <w:rFonts w:ascii="Cambria Math" w:eastAsiaTheme="minorEastAsia" w:hAnsi="Cambria Math"/>
+                </w:rPr>
+                <m:t>cable</m:t>
+              </m:r>
+            </m:sub>
+          </m:sSub>
+          <m:r>
+            <w:rPr>
+              <w:rFonts w:ascii="Cambria Math" w:eastAsiaTheme="minorEastAsia" w:hAnsi="Cambria Math"/>
+            </w:rPr>
+            <m:t>=0.57516*8.286=4.76 mΩ</m:t>
+          </m:r>
+        </m:oMath>
+      </m:oMathPara>
+    </w:p>
+    <w:p>
+      <w:pPr>
+        <w:rPr>
+          <w:rFonts w:eastAsiaTheme="minorEastAsia"/>
+        </w:rPr>
+      </w:pPr>
+      <w:r>
+        <w:rPr>
+          <w:rFonts w:eastAsiaTheme="minorEastAsia"/>
+        </w:rPr>
+        <w:t xml:space="preserve">One phase in one segment is </w:t>
+      </w:r>
+      <w:r>
+        <w:rPr>
+          <w:rFonts w:eastAsiaTheme="minorEastAsia"/>
+        </w:rPr>
+        <w:t>made from 15 parallel AWG14 and 6 series turn and one phase is made from 4 parallel and 3 series of them. Therefore</w:t>
+      </w:r>
+      <w:r>
+        <w:rPr>
+          <w:rFonts w:eastAsiaTheme="minorEastAsia"/>
+        </w:rPr>
+        <w:t>;</w:t>
+      </w:r>
+    </w:p>
+    <w:p>
+      <w:pPr>
+        <w:rPr>
+          <w:rFonts w:eastAsiaTheme="minorEastAsia"/>
+        </w:rPr>
+      </w:pPr>
+      <m:oMathPara>
+        <m:oMath>
+          <m:sSub>
+            <m:sSubPr>
+              <m:ctrlPr>
+                <w:rPr>
+                  <w:rFonts w:ascii="Cambria Math" w:eastAsiaTheme="minorEastAsia" w:hAnsi="Cambria Math"/>
+                  <w:i/>
+                </w:rPr>
+              </m:ctrlPr>
+            </m:sSubPr>
+            <m:e>
+              <m:r>
+                <w:rPr>
+                  <w:rFonts w:ascii="Cambria Math" w:eastAsiaTheme="minorEastAsia" w:hAnsi="Cambria Math"/>
+                </w:rPr>
+                <m:t>R</m:t>
+              </m:r>
+            </m:e>
+            <m:sub>
+              <m:r>
+                <w:rPr>
+                  <w:rFonts w:ascii="Cambria Math" w:eastAsiaTheme="minorEastAsia" w:hAnsi="Cambria Math"/>
+                </w:rPr>
+                <m:t>phase</m:t>
+              </m:r>
+            </m:sub>
+          </m:sSub>
+          <m:r>
+            <w:rPr>
+              <w:rFonts w:ascii="Cambria Math" w:eastAsiaTheme="minorEastAsia" w:hAnsi="Cambria Math"/>
+            </w:rPr>
+            <m:t>=</m:t>
+          </m:r>
+          <m:sSub>
+            <m:sSubPr>
+              <m:ctrlPr>
+                <w:rPr>
+                  <w:rFonts w:ascii="Cambria Math" w:eastAsiaTheme="minorEastAsia" w:hAnsi="Cambria Math"/>
+                  <w:i/>
+                </w:rPr>
+              </m:ctrlPr>
+            </m:sSubPr>
+            <m:e>
+              <m:r>
+                <w:rPr>
+                  <w:rFonts w:ascii="Cambria Math" w:eastAsiaTheme="minorEastAsia" w:hAnsi="Cambria Math"/>
+                </w:rPr>
+                <m:t>(</m:t>
+              </m:r>
+              <m:r>
+                <w:rPr>
+                  <w:rFonts w:ascii="Cambria Math" w:eastAsiaTheme="minorEastAsia" w:hAnsi="Cambria Math"/>
+                </w:rPr>
+                <m:t>R</m:t>
+              </m:r>
+            </m:e>
+            <m:sub>
+              <m:r>
+                <w:rPr>
+                  <w:rFonts w:ascii="Cambria Math" w:eastAsiaTheme="minorEastAsia" w:hAnsi="Cambria Math"/>
+                </w:rPr>
+                <m:t>coil</m:t>
+              </m:r>
+            </m:sub>
+          </m:sSub>
+          <m:r>
+            <w:rPr>
+              <w:rFonts w:ascii="Cambria Math" w:eastAsiaTheme="minorEastAsia" w:hAnsi="Cambria Math"/>
+            </w:rPr>
+            <m:t>*</m:t>
+          </m:r>
+          <m:f>
+            <m:fPr>
+              <m:ctrlPr>
+                <w:rPr>
+                  <w:rFonts w:ascii="Cambria Math" w:eastAsiaTheme="minorEastAsia" w:hAnsi="Cambria Math"/>
+                  <w:i/>
+                </w:rPr>
+              </m:ctrlPr>
+            </m:fPr>
+            <m:num>
+              <m:r>
+                <w:rPr>
+                  <w:rFonts w:ascii="Cambria Math" w:eastAsiaTheme="minorEastAsia" w:hAnsi="Cambria Math"/>
+                </w:rPr>
+                <m:t>6</m:t>
+              </m:r>
+            </m:num>
+            <m:den>
+              <m:r>
+                <w:rPr>
+                  <w:rFonts w:ascii="Cambria Math" w:eastAsiaTheme="minorEastAsia" w:hAnsi="Cambria Math"/>
+                </w:rPr>
+                <m:t>15</m:t>
+              </m:r>
+            </m:den>
+          </m:f>
+          <m:r>
+            <w:rPr>
+              <w:rFonts w:ascii="Cambria Math" w:eastAsiaTheme="minorEastAsia" w:hAnsi="Cambria Math"/>
+            </w:rPr>
+            <m:t>)*</m:t>
+          </m:r>
+          <m:f>
+            <m:fPr>
+              <m:ctrlPr>
+                <w:rPr>
+                  <w:rFonts w:ascii="Cambria Math" w:eastAsiaTheme="minorEastAsia" w:hAnsi="Cambria Math"/>
+                  <w:i/>
+                </w:rPr>
+              </m:ctrlPr>
+            </m:fPr>
+            <m:num>
+              <m:r>
+                <w:rPr>
+                  <w:rFonts w:ascii="Cambria Math" w:eastAsiaTheme="minorEastAsia" w:hAnsi="Cambria Math"/>
+                </w:rPr>
+                <m:t>3</m:t>
+              </m:r>
+            </m:num>
+            <m:den>
+              <m:r>
+                <w:rPr>
+                  <w:rFonts w:ascii="Cambria Math" w:eastAsiaTheme="minorEastAsia" w:hAnsi="Cambria Math"/>
+                </w:rPr>
+                <m:t>4</m:t>
+              </m:r>
+            </m:den>
+          </m:f>
+          <m:r>
+            <w:rPr>
+              <w:rFonts w:ascii="Cambria Math" w:eastAsiaTheme="minorEastAsia" w:hAnsi="Cambria Math"/>
+            </w:rPr>
+            <m:t>=1.428 m</m:t>
+          </m:r>
+          <m:r>
+            <w:rPr>
+              <w:rFonts w:ascii="Cambria Math" w:eastAsiaTheme="minorEastAsia" w:hAnsi="Cambria Math"/>
+            </w:rPr>
+            <m:t>Ω</m:t>
+          </m:r>
+        </m:oMath>
+      </m:oMathPara>
+    </w:p>
+    <w:p>
+      <w:pPr>
+        <w:rPr>
+          <w:rFonts w:eastAsiaTheme="minorEastAsia"/>
+        </w:rPr>
+      </w:pPr>
+    </w:p>
+    <w:p>
+      <w:pPr>
+        <w:rPr>
+          <w:rFonts w:eastAsiaTheme="minorEastAsia"/>
+        </w:rPr>
+      </w:pPr>
+    </w:p>
+    <w:p>
+      <w:pPr>
+        <w:pStyle w:val="Balk1"/>
+        <w:rPr>
+          <w:rFonts w:eastAsiaTheme="minorEastAsia"/>
+        </w:rPr>
+      </w:pPr>
+    </w:p>
+    <w:p>
+      <w:pPr>
+        <w:rPr>
+          <w:rFonts w:asciiTheme="majorHAnsi" w:hAnsiTheme="majorHAnsi" w:cstheme="majorBidi"/>
+          <w:color w:val="365F91" w:themeColor="accent1" w:themeShade="BF"/>
+          <w:sz w:val="28"/>
+          <w:szCs w:val="28"/>
+        </w:rPr>
+      </w:pPr>
+      <w:r>
+        <w:br w:type="page"/>
+      </w:r>
+    </w:p>
+    <w:p>
+      <w:pPr>
+        <w:pStyle w:val="Balk1"/>
+        <w:rPr>
+          <w:rFonts w:eastAsiaTheme="minorEastAsia"/>
+        </w:rPr>
+      </w:pPr>
+      <w:r>
+        <w:rPr>
+          <w:rFonts w:eastAsiaTheme="minorEastAsia"/>
+        </w:rPr>
+        <w:lastRenderedPageBreak/>
+        <w:t>FEA Modelling</w:t>
+      </w:r>
+    </w:p>
+    <w:p>
+      <w:r>
+        <w:t xml:space="preserve">Based on the dimensions obtained, machine model is constructed with Maxwell </w:t>
+      </w:r>
+      <w:proofErr w:type="spellStart"/>
+      <w:r>
+        <w:t>Ansys</w:t>
+      </w:r>
+      <w:proofErr w:type="spellEnd"/>
+      <w:r>
+        <w:t xml:space="preserve"> as seen in Figure 2. Note that machine has 24 </w:t>
+      </w:r>
+      <w:proofErr w:type="gramStart"/>
+      <w:r>
+        <w:t>pole</w:t>
+      </w:r>
+      <w:proofErr w:type="gramEnd"/>
+      <w:r>
+        <w:t xml:space="preserve"> and 72 slot as a result, machine can be divided into 12 equal segment. In order to reduce simulation time, model is reduced for one pole pair which has 2 </w:t>
+      </w:r>
+      <w:proofErr w:type="gramStart"/>
+      <w:r>
+        <w:t>magnet</w:t>
+      </w:r>
+      <w:proofErr w:type="gramEnd"/>
+      <w:r>
+        <w:t xml:space="preserve"> and 6 slot.</w:t>
       </w:r>
     </w:p>
     <w:p>
@@ -3897,14 +5866,13 @@
       <w:r>
         <w:rPr>
           <w:noProof/>
-          <w:lang w:val="tr-TR" w:eastAsia="tr-TR"/>
-        </w:rPr>
-        <w:lastRenderedPageBreak/>
+          <w:lang w:eastAsia="tr-TR"/>
+        </w:rPr>
         <w:drawing>
-          <wp:inline distT="0" distB="0" distL="0" distR="0" wp14:anchorId="04822E71" wp14:editId="113C5E86">
-            <wp:extent cx="2798618" cy="1762796"/>
-            <wp:effectExtent l="0" t="0" r="1905" b="8890"/>
-            <wp:docPr id="12" name="Resim 12"/>
+          <wp:inline distT="0" distB="0" distL="0" distR="0" wp14:anchorId="641FB734" wp14:editId="2FC4383C">
+            <wp:extent cx="3160291" cy="2473036"/>
+            <wp:effectExtent l="0" t="0" r="2540" b="3810"/>
+            <wp:docPr id="3" name="Resim 3"/>
             <wp:cNvGraphicFramePr>
               <a:graphicFrameLocks xmlns:a="http://schemas.openxmlformats.org/drawingml/2006/main" noChangeAspect="1"/>
             </wp:cNvGraphicFramePr>
@@ -3924,7 +5892,7 @@
                   <pic:spPr>
                     <a:xfrm>
                       <a:off x="0" y="0"/>
-                      <a:ext cx="2798186" cy="1762524"/>
+                      <a:ext cx="3160291" cy="2473036"/>
                     </a:xfrm>
                     <a:prstGeom prst="rect">
                       <a:avLst/>
@@ -3964,42 +5932,40 @@
         <w:fldChar w:fldCharType="end"/>
       </w:r>
       <w:r>
-        <w:t xml:space="preserve">: </w:t>
+        <w:t>: Constructed model</w:t>
+      </w:r>
+    </w:p>
+    <w:p>
+      <w:r>
+        <w:t xml:space="preserve">At no load, simulation is </w:t>
       </w:r>
       <w:proofErr w:type="spellStart"/>
       <w:r>
-        <w:t>Bmag</w:t>
+        <w:t>analyzed</w:t>
       </w:r>
       <w:proofErr w:type="spellEnd"/>
       <w:r>
-        <w:t xml:space="preserve"> after output diameter increased</w:t>
-      </w:r>
-    </w:p>
-    <w:p>
-      <w:r>
-        <w:t xml:space="preserve">Air gap flux density </w:t>
-      </w:r>
-      <w:r>
-        <w:t xml:space="preserve">over a pole is found as seen in Figure 5. </w:t>
-      </w:r>
-      <w:r>
-        <w:t xml:space="preserve">Ideally, flux density should be same over a magnet but as seen from the graph, it has considerable decrease in magnitudes for both magnets. These decreases are originated from stator slot structure. </w:t>
-      </w:r>
-    </w:p>
-    <w:p>
-      <w:pPr>
-        <w:pStyle w:val="Balk1"/>
+        <w:t xml:space="preserve"> and magnetic field magnitudes can be seen in Figure 3. As seen from this figure, back core is highly saturated and output diameter of the </w:t>
+      </w:r>
+      <w:r>
+        <w:t>machine should be increased.</w:t>
+      </w:r>
+    </w:p>
+    <w:p>
+      <w:pPr>
+        <w:keepNext/>
+        <w:jc w:val="center"/>
       </w:pPr>
       <w:r>
         <w:rPr>
           <w:noProof/>
-          <w:lang w:val="tr-TR" w:eastAsia="tr-TR"/>
+          <w:lang w:eastAsia="tr-TR"/>
         </w:rPr>
         <w:drawing>
-          <wp:inline distT="0" distB="0" distL="0" distR="0" wp14:anchorId="7F05A2D8" wp14:editId="16452A23">
-            <wp:extent cx="5760720" cy="2638442"/>
-            <wp:effectExtent l="0" t="0" r="0" b="9525"/>
-            <wp:docPr id="13" name="Resim 13"/>
+          <wp:inline distT="0" distB="0" distL="0" distR="0" wp14:anchorId="15AE1052" wp14:editId="51B4C7F2">
+            <wp:extent cx="3068782" cy="1995489"/>
+            <wp:effectExtent l="0" t="0" r="0" b="5080"/>
+            <wp:docPr id="4" name="Resim 4"/>
             <wp:cNvGraphicFramePr>
               <a:graphicFrameLocks xmlns:a="http://schemas.openxmlformats.org/drawingml/2006/main" noChangeAspect="1"/>
             </wp:cNvGraphicFramePr>
@@ -4019,7 +5985,7 @@
                   <pic:spPr>
                     <a:xfrm>
                       <a:off x="0" y="0"/>
-                      <a:ext cx="5760720" cy="2638442"/>
+                      <a:ext cx="3070852" cy="1996835"/>
                     </a:xfrm>
                     <a:prstGeom prst="rect">
                       <a:avLst/>
@@ -4035,6 +6001,7 @@
     <w:p>
       <w:pPr>
         <w:pStyle w:val="ResimYazs"/>
+        <w:jc w:val="center"/>
       </w:pPr>
       <w:r>
         <w:t xml:space="preserve">Figure </w:t>
@@ -4060,33 +6027,30 @@
       <w:r>
         <w:t xml:space="preserve">: </w:t>
       </w:r>
-      <w:r>
-        <w:t>Air gap flux density</w:t>
-      </w:r>
-    </w:p>
-    <w:p>
-      <w:r>
-        <w:t xml:space="preserve">In order to eliminate these defects on the air gap flux density, stator structure opening are closed by arranging slot parameters as seen in Figure 6. Note that </w:t>
-      </w:r>
-      <w:r>
-        <w:t>while construction of the machine these openings should be open but for simplicity, they ca</w:t>
-      </w:r>
-      <w:bookmarkStart w:id="0" w:name="_GoBack"/>
-      <w:bookmarkEnd w:id="0"/>
-      <w:r>
-        <w:t xml:space="preserve">n be </w:t>
-      </w:r>
-      <w:r>
-        <w:t xml:space="preserve">used as Figure 6 in the simulations. </w:t>
-      </w:r>
-    </w:p>
-    <w:p>
-      <w:pPr>
-        <w:pStyle w:val="Balk1"/>
-        <w:rPr>
-          <w:rFonts w:eastAsiaTheme="minorEastAsia"/>
-        </w:rPr>
-      </w:pPr>
+      <w:proofErr w:type="spellStart"/>
+      <w:r>
+        <w:t>Bmag</w:t>
+      </w:r>
+      <w:proofErr w:type="spellEnd"/>
+      <w:r>
+        <w:t xml:space="preserve"> for initial design</w:t>
+      </w:r>
+    </w:p>
+    <w:p>
+      <w:r>
+        <w:t xml:space="preserve">Outer diameter of the machine is increased to 445 mm from 429 mm in order to make prevent saturation of the back core. Resultant </w:t>
+      </w:r>
+      <w:proofErr w:type="spellStart"/>
+      <w:r>
+        <w:t>B_mag</w:t>
+      </w:r>
+      <w:proofErr w:type="spellEnd"/>
+      <w:r>
+        <w:t xml:space="preserve"> distribution can be seen in Figure 4. As seen from this figure, </w:t>
+      </w:r>
+      <w:r>
+        <w:t xml:space="preserve">back core saturation problem is solved. </w:t>
+      </w:r>
     </w:p>
     <w:p>
       <w:pPr>
@@ -4094,19 +6058,16 @@
         <w:jc w:val="center"/>
       </w:pPr>
       <w:r>
-        <w:br w:type="page"/>
-      </w:r>
-      <w:r>
         <w:rPr>
           <w:noProof/>
-          <w:lang w:val="tr-TR" w:eastAsia="tr-TR"/>
+          <w:lang w:eastAsia="tr-TR"/>
         </w:rPr>
         <w:lastRenderedPageBreak/>
         <w:drawing>
-          <wp:inline distT="0" distB="0" distL="0" distR="0" wp14:anchorId="2F24588D" wp14:editId="2065D684">
-            <wp:extent cx="3872346" cy="2439117"/>
-            <wp:effectExtent l="0" t="0" r="0" b="0"/>
-            <wp:docPr id="11" name="Resim 11"/>
+          <wp:inline distT="0" distB="0" distL="0" distR="0" wp14:anchorId="1F67648F" wp14:editId="5C898D07">
+            <wp:extent cx="2798618" cy="1762796"/>
+            <wp:effectExtent l="0" t="0" r="1905" b="8890"/>
+            <wp:docPr id="12" name="Resim 12"/>
             <wp:cNvGraphicFramePr>
               <a:graphicFrameLocks xmlns:a="http://schemas.openxmlformats.org/drawingml/2006/main" noChangeAspect="1"/>
             </wp:cNvGraphicFramePr>
@@ -4126,7 +6087,7 @@
                   <pic:spPr>
                     <a:xfrm>
                       <a:off x="0" y="0"/>
-                      <a:ext cx="3871748" cy="2438741"/>
+                      <a:ext cx="2798186" cy="1762524"/>
                     </a:xfrm>
                     <a:prstGeom prst="rect">
                       <a:avLst/>
@@ -4165,50 +6126,43 @@
       <w:r>
         <w:fldChar w:fldCharType="end"/>
       </w:r>
-      <w:proofErr w:type="gramStart"/>
-      <w:r>
-        <w:t>:</w:t>
-      </w:r>
+      <w:r>
+        <w:t xml:space="preserve">: </w:t>
+      </w:r>
+      <w:proofErr w:type="spellStart"/>
       <w:r>
         <w:t>Bmag</w:t>
       </w:r>
-      <w:proofErr w:type="gramEnd"/>
-      <w:r>
-        <w:t xml:space="preserve"> after closed slot openings</w:t>
-      </w:r>
-    </w:p>
-    <w:p>
-      <w:r>
-        <w:t xml:space="preserve">Air gap flux density over a pole after rearrangement of the stator slots can be seen in Figure 7. As seen from graph, defects on the waveform are significantly </w:t>
-      </w:r>
-      <w:proofErr w:type="spellStart"/>
-      <w:r>
-        <w:t>shrinked</w:t>
-      </w:r>
       <w:proofErr w:type="spellEnd"/>
       <w:r>
-        <w:t>.</w:t>
-      </w:r>
-    </w:p>
-    <w:p>
-      <w:pPr>
-        <w:keepNext/>
-      </w:pPr>
-    </w:p>
-    <w:p>
-      <w:pPr>
-        <w:keepNext/>
+        <w:t xml:space="preserve"> after output diameter increased</w:t>
+      </w:r>
+    </w:p>
+    <w:p>
+      <w:r>
+        <w:t xml:space="preserve">Air gap flux density </w:t>
+      </w:r>
+      <w:r>
+        <w:t xml:space="preserve">over a pole is found as seen in Figure 5. </w:t>
+      </w:r>
+      <w:r>
+        <w:t xml:space="preserve">Ideally, flux density should be same over a magnet but as seen from the graph, it has considerable decrease in magnitudes for both magnets. These decreases are originated from stator slot structure. </w:t>
+      </w:r>
+    </w:p>
+    <w:p>
+      <w:pPr>
+        <w:pStyle w:val="Balk1"/>
       </w:pPr>
       <w:r>
         <w:rPr>
           <w:noProof/>
-          <w:lang w:val="tr-TR" w:eastAsia="tr-TR"/>
+          <w:lang w:eastAsia="tr-TR"/>
         </w:rPr>
         <w:drawing>
-          <wp:inline distT="0" distB="0" distL="0" distR="0" wp14:anchorId="7DE34FC1" wp14:editId="14779C19">
+          <wp:inline distT="0" distB="0" distL="0" distR="0" wp14:anchorId="23F41F89" wp14:editId="676A8403">
             <wp:extent cx="5760720" cy="2638442"/>
             <wp:effectExtent l="0" t="0" r="0" b="9525"/>
-            <wp:docPr id="10" name="Resim 10"/>
+            <wp:docPr id="13" name="Resim 13"/>
             <wp:cNvGraphicFramePr>
               <a:graphicFrameLocks xmlns:a="http://schemas.openxmlformats.org/drawingml/2006/main" noChangeAspect="1"/>
             </wp:cNvGraphicFramePr>
@@ -4270,29 +6224,674 @@
         <w:t xml:space="preserve">: </w:t>
       </w:r>
       <w:r>
+        <w:t>Air gap flux density</w:t>
+      </w:r>
+    </w:p>
+    <w:p>
+      <w:r>
+        <w:t xml:space="preserve">In order to eliminate these defects on the air gap flux density, stator structure opening are closed by arranging slot parameters as seen in Figure 6. Note that </w:t>
+      </w:r>
+      <w:r>
+        <w:t xml:space="preserve">while construction of the machine these openings should be open but for simplicity, they can be </w:t>
+      </w:r>
+      <w:r>
+        <w:t xml:space="preserve">used as Figure 6 in the simulations. </w:t>
+      </w:r>
+    </w:p>
+    <w:p>
+      <w:pPr>
+        <w:pStyle w:val="Balk1"/>
+        <w:rPr>
+          <w:rFonts w:eastAsiaTheme="minorEastAsia"/>
+        </w:rPr>
+      </w:pPr>
+    </w:p>
+    <w:p>
+      <w:pPr>
+        <w:keepNext/>
+        <w:jc w:val="center"/>
+      </w:pPr>
+      <w:r>
+        <w:br w:type="page"/>
+      </w:r>
+      <w:r>
+        <w:rPr>
+          <w:noProof/>
+          <w:lang w:eastAsia="tr-TR"/>
+        </w:rPr>
+        <w:lastRenderedPageBreak/>
+        <w:drawing>
+          <wp:inline distT="0" distB="0" distL="0" distR="0" wp14:anchorId="7C575E99" wp14:editId="3ED508EC">
+            <wp:extent cx="3872346" cy="2439117"/>
+            <wp:effectExtent l="0" t="0" r="0" b="0"/>
+            <wp:docPr id="11" name="Resim 11"/>
+            <wp:cNvGraphicFramePr>
+              <a:graphicFrameLocks xmlns:a="http://schemas.openxmlformats.org/drawingml/2006/main" noChangeAspect="1"/>
+            </wp:cNvGraphicFramePr>
+            <a:graphic xmlns:a="http://schemas.openxmlformats.org/drawingml/2006/main">
+              <a:graphicData uri="http://schemas.openxmlformats.org/drawingml/2006/picture">
+                <pic:pic xmlns:pic="http://schemas.openxmlformats.org/drawingml/2006/picture">
+                  <pic:nvPicPr>
+                    <pic:cNvPr id="0" name=""/>
+                    <pic:cNvPicPr/>
+                  </pic:nvPicPr>
+                  <pic:blipFill>
+                    <a:blip r:embed="rId14"/>
+                    <a:stretch>
+                      <a:fillRect/>
+                    </a:stretch>
+                  </pic:blipFill>
+                  <pic:spPr>
+                    <a:xfrm>
+                      <a:off x="0" y="0"/>
+                      <a:ext cx="3871748" cy="2438741"/>
+                    </a:xfrm>
+                    <a:prstGeom prst="rect">
+                      <a:avLst/>
+                    </a:prstGeom>
+                  </pic:spPr>
+                </pic:pic>
+              </a:graphicData>
+            </a:graphic>
+          </wp:inline>
+        </w:drawing>
+      </w:r>
+    </w:p>
+    <w:p>
+      <w:pPr>
+        <w:pStyle w:val="ResimYazs"/>
+        <w:jc w:val="center"/>
+      </w:pPr>
+      <w:r>
+        <w:t xml:space="preserve">Figure </w:t>
+      </w:r>
+      <w:r>
+        <w:fldChar w:fldCharType="begin"/>
+      </w:r>
+      <w:r>
+        <w:instrText xml:space="preserve"> SEQ Figure \* ARABIC </w:instrText>
+      </w:r>
+      <w:r>
+        <w:fldChar w:fldCharType="separate"/>
+      </w:r>
+      <w:r>
+        <w:rPr>
+          <w:noProof/>
+        </w:rPr>
+        <w:t>8</w:t>
+      </w:r>
+      <w:r>
+        <w:fldChar w:fldCharType="end"/>
+      </w:r>
+      <w:bookmarkStart w:id="0" w:name="_GoBack"/>
+      <w:bookmarkEnd w:id="0"/>
+      <w:proofErr w:type="gramStart"/>
+      <w:r>
+        <w:t>:</w:t>
+      </w:r>
+      <w:r>
+        <w:t>Bmag</w:t>
+      </w:r>
+      <w:proofErr w:type="gramEnd"/>
+      <w:r>
+        <w:t xml:space="preserve"> after closed slot openings</w:t>
+      </w:r>
+    </w:p>
+    <w:p>
+      <w:r>
+        <w:t xml:space="preserve">Air gap flux density over a pole after rearrangement of the stator slots can be seen in Figure 7. As seen from graph, defects on the waveform are significantly </w:t>
+      </w:r>
+      <w:proofErr w:type="spellStart"/>
+      <w:r>
+        <w:t>shrinked</w:t>
+      </w:r>
+      <w:proofErr w:type="spellEnd"/>
+      <w:r>
+        <w:t>.</w:t>
+      </w:r>
+    </w:p>
+    <w:p>
+      <w:pPr>
+        <w:keepNext/>
+      </w:pPr>
+    </w:p>
+    <w:p>
+      <w:pPr>
+        <w:keepNext/>
+      </w:pPr>
+      <w:r>
+        <w:rPr>
+          <w:noProof/>
+          <w:lang w:eastAsia="tr-TR"/>
+        </w:rPr>
+        <w:drawing>
+          <wp:inline distT="0" distB="0" distL="0" distR="0" wp14:anchorId="0DC40A72" wp14:editId="34D1808C">
+            <wp:extent cx="5760720" cy="2638442"/>
+            <wp:effectExtent l="0" t="0" r="0" b="9525"/>
+            <wp:docPr id="10" name="Resim 10"/>
+            <wp:cNvGraphicFramePr>
+              <a:graphicFrameLocks xmlns:a="http://schemas.openxmlformats.org/drawingml/2006/main" noChangeAspect="1"/>
+            </wp:cNvGraphicFramePr>
+            <a:graphic xmlns:a="http://schemas.openxmlformats.org/drawingml/2006/main">
+              <a:graphicData uri="http://schemas.openxmlformats.org/drawingml/2006/picture">
+                <pic:pic xmlns:pic="http://schemas.openxmlformats.org/drawingml/2006/picture">
+                  <pic:nvPicPr>
+                    <pic:cNvPr id="0" name=""/>
+                    <pic:cNvPicPr/>
+                  </pic:nvPicPr>
+                  <pic:blipFill>
+                    <a:blip r:embed="rId15"/>
+                    <a:stretch>
+                      <a:fillRect/>
+                    </a:stretch>
+                  </pic:blipFill>
+                  <pic:spPr>
+                    <a:xfrm>
+                      <a:off x="0" y="0"/>
+                      <a:ext cx="5760720" cy="2638442"/>
+                    </a:xfrm>
+                    <a:prstGeom prst="rect">
+                      <a:avLst/>
+                    </a:prstGeom>
+                  </pic:spPr>
+                </pic:pic>
+              </a:graphicData>
+            </a:graphic>
+          </wp:inline>
+        </w:drawing>
+      </w:r>
+    </w:p>
+    <w:p>
+      <w:pPr>
+        <w:pStyle w:val="ResimYazs"/>
+      </w:pPr>
+      <w:r>
+        <w:t xml:space="preserve">Figure </w:t>
+      </w:r>
+      <w:r>
+        <w:fldChar w:fldCharType="begin"/>
+      </w:r>
+      <w:r>
+        <w:instrText xml:space="preserve"> SEQ Figure \* ARABIC </w:instrText>
+      </w:r>
+      <w:r>
+        <w:fldChar w:fldCharType="separate"/>
+      </w:r>
+      <w:r>
+        <w:rPr>
+          <w:noProof/>
+        </w:rPr>
+        <w:t>9</w:t>
+      </w:r>
+      <w:r>
+        <w:fldChar w:fldCharType="end"/>
+      </w:r>
+      <w:r>
+        <w:t xml:space="preserve">: </w:t>
+      </w:r>
+      <w:r>
         <w:t>Air gap flux density with closed stator openings</w:t>
       </w:r>
     </w:p>
+    <w:p>
+      <w:r>
+        <w:t>Flux lines created by magnets and their distribution on stator and rotor can be seen in Figure 10. As seen from this figure, rotor laminations are solid and enough big for preventing saturation but stator back core and slots may saturate if the design is not optimized.</w:t>
+      </w:r>
+    </w:p>
+    <w:p>
+      <w:pPr>
+        <w:keepNext/>
+      </w:pPr>
+      <w:r>
+        <w:rPr>
+          <w:noProof/>
+          <w:lang w:val="tr-TR" w:eastAsia="tr-TR"/>
+        </w:rPr>
+        <w:lastRenderedPageBreak/>
+        <w:drawing>
+          <wp:inline distT="0" distB="0" distL="0" distR="0" wp14:anchorId="233ACB5A" wp14:editId="2197F6BE">
+            <wp:extent cx="3189254" cy="2043546"/>
+            <wp:effectExtent l="0" t="0" r="0" b="0"/>
+            <wp:docPr id="6" name="Resim 6"/>
+            <wp:cNvGraphicFramePr>
+              <a:graphicFrameLocks xmlns:a="http://schemas.openxmlformats.org/drawingml/2006/main" noChangeAspect="1"/>
+            </wp:cNvGraphicFramePr>
+            <a:graphic xmlns:a="http://schemas.openxmlformats.org/drawingml/2006/main">
+              <a:graphicData uri="http://schemas.openxmlformats.org/drawingml/2006/picture">
+                <pic:pic xmlns:pic="http://schemas.openxmlformats.org/drawingml/2006/picture">
+                  <pic:nvPicPr>
+                    <pic:cNvPr id="0" name=""/>
+                    <pic:cNvPicPr/>
+                  </pic:nvPicPr>
+                  <pic:blipFill>
+                    <a:blip r:embed="rId16"/>
+                    <a:stretch>
+                      <a:fillRect/>
+                    </a:stretch>
+                  </pic:blipFill>
+                  <pic:spPr>
+                    <a:xfrm>
+                      <a:off x="0" y="0"/>
+                      <a:ext cx="3189105" cy="2043451"/>
+                    </a:xfrm>
+                    <a:prstGeom prst="rect">
+                      <a:avLst/>
+                    </a:prstGeom>
+                  </pic:spPr>
+                </pic:pic>
+              </a:graphicData>
+            </a:graphic>
+          </wp:inline>
+        </w:drawing>
+      </w:r>
+    </w:p>
+    <w:p>
+      <w:pPr>
+        <w:pStyle w:val="ResimYazs"/>
+      </w:pPr>
+      <w:r>
+        <w:t xml:space="preserve">Figure </w:t>
+      </w:r>
+      <w:r>
+        <w:fldChar w:fldCharType="begin"/>
+      </w:r>
+      <w:r>
+        <w:instrText xml:space="preserve"> SEQ Figure \* ARABIC </w:instrText>
+      </w:r>
+      <w:r>
+        <w:fldChar w:fldCharType="separate"/>
+      </w:r>
+      <w:r>
+        <w:rPr>
+          <w:noProof/>
+        </w:rPr>
+        <w:t>10</w:t>
+      </w:r>
+      <w:r>
+        <w:fldChar w:fldCharType="end"/>
+      </w:r>
+      <w:r>
+        <w:t>:</w:t>
+      </w:r>
+    </w:p>
+    <w:p>
+      <w:pPr>
+        <w:pStyle w:val="Balk1"/>
+        <w:rPr>
+          <w:rFonts w:eastAsiaTheme="minorEastAsia"/>
+        </w:rPr>
+      </w:pPr>
+      <w:r>
+        <w:rPr>
+          <w:rFonts w:eastAsiaTheme="minorEastAsia"/>
+        </w:rPr>
+        <w:t xml:space="preserve">References </w:t>
+      </w:r>
+    </w:p>
+    <w:p>
+      <w:r>
+        <w:t>[1] Z</w:t>
+      </w:r>
+      <w:r>
+        <w:t xml:space="preserve">. Chen, C. Xia, Q. </w:t>
+      </w:r>
+      <w:proofErr w:type="spellStart"/>
+      <w:r>
+        <w:t>Geng</w:t>
+      </w:r>
+      <w:proofErr w:type="spellEnd"/>
+      <w:r>
+        <w:t>, Y. Yan</w:t>
+      </w:r>
+      <w:r>
+        <w:t xml:space="preserve"> </w:t>
+      </w:r>
+      <w:proofErr w:type="gramStart"/>
+      <w:r>
+        <w:t xml:space="preserve">“ </w:t>
+      </w:r>
+      <w:proofErr w:type="spellStart"/>
+      <w:r>
+        <w:t>Modeling</w:t>
+      </w:r>
+      <w:proofErr w:type="spellEnd"/>
+      <w:proofErr w:type="gramEnd"/>
+      <w:r>
+        <w:t xml:space="preserve"> and </w:t>
+      </w:r>
+      <w:proofErr w:type="spellStart"/>
+      <w:r>
+        <w:t>Analzing</w:t>
+      </w:r>
+      <w:proofErr w:type="spellEnd"/>
+      <w:r>
+        <w:t xml:space="preserve"> of Surface-Mounted Permanent-Magnet Synchronous Machines With Optimized Magnetic Pole Shape” </w:t>
+      </w:r>
+      <w:r>
+        <w:rPr>
+          <w:i/>
+        </w:rPr>
+        <w:t xml:space="preserve">IEEE Transactions on Magnetics </w:t>
+      </w:r>
+      <w:proofErr w:type="spellStart"/>
+      <w:r>
+        <w:t>vol</w:t>
+      </w:r>
+      <w:proofErr w:type="spellEnd"/>
+      <w:r>
+        <w:t xml:space="preserve"> 50. November 2014</w:t>
+      </w:r>
+    </w:p>
+    <w:p>
+      <w:r>
+        <w:t xml:space="preserve">[2] Z. Li, Z. Chen, H. Ma, Y. </w:t>
+      </w:r>
+      <w:proofErr w:type="spellStart"/>
+      <w:r>
+        <w:t>Guo</w:t>
+      </w:r>
+      <w:proofErr w:type="spellEnd"/>
+      <w:r>
+        <w:t xml:space="preserve"> “ Optimization and Analysis of Permanent-Magnet Synchronous Machine With Eccentric Magnetic Pole Shape” </w:t>
+      </w:r>
+      <w:r>
+        <w:rPr>
+          <w:i/>
+        </w:rPr>
+        <w:t>18</w:t>
+      </w:r>
+      <w:r>
+        <w:rPr>
+          <w:i/>
+          <w:vertAlign w:val="superscript"/>
+        </w:rPr>
+        <w:t>th</w:t>
+      </w:r>
+      <w:r>
+        <w:rPr>
+          <w:i/>
+        </w:rPr>
+        <w:t xml:space="preserve"> International Conference on Electrical Machines and Systems (ICEMS)</w:t>
+      </w:r>
+      <w:r>
+        <w:rPr>
+          <w:i/>
+        </w:rPr>
+        <w:t>,</w:t>
+      </w:r>
+      <w:r>
+        <w:t xml:space="preserve"> October 2015</w:t>
+      </w:r>
+    </w:p>
+    <w:p>
+      <w:r>
+        <w:t>[</w:t>
+      </w:r>
+      <w:r>
+        <w:t>3</w:t>
+      </w:r>
+      <w:r>
+        <w:t xml:space="preserve">] T. Hong, X. </w:t>
+      </w:r>
+      <w:proofErr w:type="spellStart"/>
+      <w:r>
+        <w:t>Bao</w:t>
+      </w:r>
+      <w:proofErr w:type="spellEnd"/>
+      <w:r>
+        <w:t xml:space="preserve">, W. </w:t>
+      </w:r>
+      <w:proofErr w:type="spellStart"/>
+      <w:r>
+        <w:t>Xu</w:t>
+      </w:r>
+      <w:proofErr w:type="spellEnd"/>
+      <w:r>
+        <w:t xml:space="preserve">, J. Fang, Y. </w:t>
+      </w:r>
+      <w:proofErr w:type="spellStart"/>
+      <w:r>
+        <w:t>Xu</w:t>
+      </w:r>
+      <w:proofErr w:type="spellEnd"/>
+      <w:r>
+        <w:t xml:space="preserve"> “Reduction of Cogging Torque by Notching Groove on Magnets in SMPSPM” </w:t>
+      </w:r>
+      <w:r>
+        <w:rPr>
+          <w:i/>
+        </w:rPr>
+        <w:t>22</w:t>
+      </w:r>
+      <w:r>
+        <w:rPr>
+          <w:i/>
+          <w:vertAlign w:val="superscript"/>
+        </w:rPr>
+        <w:t>nd</w:t>
+      </w:r>
+      <w:r>
+        <w:rPr>
+          <w:i/>
+        </w:rPr>
+        <w:t xml:space="preserve"> International Conference on Electrical Machines and Systems(ICEMS)</w:t>
+      </w:r>
+      <w:r>
+        <w:rPr>
+          <w:i/>
+        </w:rPr>
+        <w:t>,</w:t>
+      </w:r>
+      <w:r>
+        <w:rPr>
+          <w:i/>
+        </w:rPr>
+        <w:t xml:space="preserve"> </w:t>
+      </w:r>
+      <w:r>
+        <w:t>2019</w:t>
+      </w:r>
+    </w:p>
+    <w:p>
+      <w:r>
+        <w:t xml:space="preserve">[4] M. S. </w:t>
+      </w:r>
+      <w:proofErr w:type="spellStart"/>
+      <w:r>
+        <w:t>Berkani</w:t>
+      </w:r>
+      <w:proofErr w:type="spellEnd"/>
+      <w:r>
+        <w:t xml:space="preserve">, M. L. Sough, S. </w:t>
+      </w:r>
+      <w:proofErr w:type="spellStart"/>
+      <w:r>
+        <w:t>Giurgea</w:t>
+      </w:r>
+      <w:proofErr w:type="spellEnd"/>
+      <w:r>
+        <w:t xml:space="preserve">, F. </w:t>
+      </w:r>
+      <w:proofErr w:type="spellStart"/>
+      <w:r>
+        <w:t>Dubas</w:t>
+      </w:r>
+      <w:proofErr w:type="spellEnd"/>
+      <w:r>
+        <w:t xml:space="preserve">, B. </w:t>
+      </w:r>
+      <w:proofErr w:type="spellStart"/>
+      <w:r>
+        <w:t>Boualem</w:t>
+      </w:r>
+      <w:proofErr w:type="spellEnd"/>
+      <w:r>
+        <w:t xml:space="preserve">, C. </w:t>
+      </w:r>
+      <w:proofErr w:type="spellStart"/>
+      <w:r>
+        <w:t>Espanet</w:t>
+      </w:r>
+      <w:proofErr w:type="spellEnd"/>
+      <w:r>
+        <w:t xml:space="preserve"> “A Simple Analytical Approach to Model Saturation in Surface Mounted Permanent Magnet Synchronous Motors </w:t>
+      </w:r>
+      <w:r>
+        <w:rPr>
+          <w:i/>
+        </w:rPr>
+        <w:t>IEEE Energy Conversion Congress and Exposition</w:t>
+      </w:r>
+      <w:r>
+        <w:rPr>
+          <w:i/>
+        </w:rPr>
+        <w:t>,</w:t>
+      </w:r>
+      <w:r>
+        <w:rPr>
+          <w:i/>
+        </w:rPr>
+        <w:t xml:space="preserve"> </w:t>
+      </w:r>
+      <w:r>
+        <w:t>September 2015</w:t>
+      </w:r>
+    </w:p>
+    <w:p>
+      <w:r>
+        <w:t xml:space="preserve">[5] S. Zhang, S. </w:t>
+      </w:r>
+      <w:proofErr w:type="spellStart"/>
+      <w:r>
+        <w:t>Guo</w:t>
+      </w:r>
+      <w:proofErr w:type="spellEnd"/>
+      <w:r>
+        <w:t xml:space="preserve"> “An Analytical Method for Electromagnetic Performance Calculation in Surface-Mounted Permanent-Magnet Machines with skewing</w:t>
+      </w:r>
+      <w:r>
+        <w:t xml:space="preserve"> </w:t>
+      </w:r>
+      <w:r>
+        <w:rPr>
+          <w:i/>
+        </w:rPr>
+        <w:t>21</w:t>
+      </w:r>
+      <w:r>
+        <w:rPr>
+          <w:i/>
+          <w:vertAlign w:val="superscript"/>
+        </w:rPr>
+        <w:t>st</w:t>
+      </w:r>
+      <w:r>
+        <w:rPr>
+          <w:i/>
+        </w:rPr>
+        <w:t xml:space="preserve"> International </w:t>
+      </w:r>
+      <w:r>
+        <w:rPr>
+          <w:i/>
+          <w:lang w:val="tr-TR"/>
+        </w:rPr>
+        <w:t xml:space="preserve">Conference on </w:t>
+      </w:r>
+      <w:proofErr w:type="spellStart"/>
+      <w:r>
+        <w:rPr>
+          <w:i/>
+          <w:lang w:val="tr-TR"/>
+        </w:rPr>
+        <w:t>Electrical</w:t>
+      </w:r>
+      <w:proofErr w:type="spellEnd"/>
+      <w:r>
+        <w:rPr>
+          <w:i/>
+          <w:lang w:val="tr-TR"/>
+        </w:rPr>
+        <w:t xml:space="preserve"> </w:t>
+      </w:r>
+      <w:proofErr w:type="spellStart"/>
+      <w:r>
+        <w:rPr>
+          <w:i/>
+          <w:lang w:val="tr-TR"/>
+        </w:rPr>
+        <w:t>Machines</w:t>
+      </w:r>
+      <w:proofErr w:type="spellEnd"/>
+      <w:r>
+        <w:rPr>
+          <w:i/>
+          <w:lang w:val="tr-TR"/>
+        </w:rPr>
+        <w:t xml:space="preserve"> </w:t>
+      </w:r>
+      <w:proofErr w:type="spellStart"/>
+      <w:r>
+        <w:rPr>
+          <w:i/>
+          <w:lang w:val="tr-TR"/>
+        </w:rPr>
+        <w:t>and</w:t>
+      </w:r>
+      <w:proofErr w:type="spellEnd"/>
+      <w:r>
+        <w:rPr>
+          <w:i/>
+          <w:lang w:val="tr-TR"/>
+        </w:rPr>
+        <w:t xml:space="preserve"> </w:t>
+      </w:r>
+      <w:proofErr w:type="spellStart"/>
+      <w:r>
+        <w:rPr>
+          <w:i/>
+          <w:lang w:val="tr-TR"/>
+        </w:rPr>
+        <w:t>Systems</w:t>
+      </w:r>
+      <w:proofErr w:type="spellEnd"/>
+      <w:r>
+        <w:rPr>
+          <w:i/>
+          <w:lang w:val="tr-TR"/>
+        </w:rPr>
+        <w:t xml:space="preserve"> (ICEMS)</w:t>
+      </w:r>
+      <w:r>
+        <w:rPr>
+          <w:i/>
+          <w:lang w:val="tr-TR"/>
+        </w:rPr>
+        <w:t xml:space="preserve">, </w:t>
+      </w:r>
+      <w:proofErr w:type="spellStart"/>
+      <w:r>
+        <w:rPr>
+          <w:lang w:val="tr-TR"/>
+        </w:rPr>
+        <w:t>October</w:t>
+      </w:r>
+      <w:proofErr w:type="spellEnd"/>
+      <w:r>
+        <w:rPr>
+          <w:lang w:val="tr-TR"/>
+        </w:rPr>
+        <w:t xml:space="preserve"> 2018</w:t>
+      </w:r>
+    </w:p>
     <w:p/>
-    <w:p>
-      <w:pPr>
-        <w:pStyle w:val="Balk1"/>
-        <w:rPr>
-          <w:rFonts w:eastAsiaTheme="minorEastAsia"/>
-        </w:rPr>
-      </w:pPr>
-      <w:r>
-        <w:rPr>
-          <w:rFonts w:eastAsiaTheme="minorEastAsia"/>
-        </w:rPr>
-        <w:t xml:space="preserve">References </w:t>
-      </w:r>
-    </w:p>
+    <w:p/>
     <w:p>
       <w:r>
         <w:t xml:space="preserve">[A] </w:t>
       </w:r>
-      <w:hyperlink r:id="rId14" w:history="1">
+      <w:hyperlink r:id="rId17" w:history="1">
         <w:r>
           <w:rPr>
             <w:rStyle w:val="Kpr"/>
@@ -4306,12 +6905,9 @@
     </w:p>
     <w:p>
       <w:r>
-        <w:t>[B]</w:t>
-      </w:r>
-      <w:r>
-        <w:t xml:space="preserve"> </w:t>
-      </w:r>
-      <w:hyperlink r:id="rId15" w:history="1">
+        <w:t xml:space="preserve">[B] </w:t>
+      </w:r>
+      <w:hyperlink r:id="rId18" w:history="1">
         <w:r>
           <w:rPr>
             <w:rStyle w:val="Kpr"/>
@@ -4337,7 +6933,7 @@
   <w:abstractNum w:abstractNumId="0">
     <w:nsid w:val="435D0472"/>
     <w:multiLevelType w:val="hybridMultilevel"/>
-    <w:tmpl w:val="76C4B3BC"/>
+    <w:tmpl w:val="B3267136"/>
     <w:lvl w:ilvl="0" w:tplc="041F0001">
       <w:start w:val="1"/>
       <w:numFmt w:val="bullet"/>
@@ -4897,7 +7493,6 @@
   <w:style w:type="character" w:default="1" w:styleId="VarsaylanParagrafYazTipi">
     <w:name w:val="Default Paragraph Font"/>
     <w:uiPriority w:val="1"/>
-    <w:semiHidden/>
     <w:unhideWhenUsed/>
   </w:style>
   <w:style w:type="table" w:default="1" w:styleId="NormalTablo">
@@ -5249,7 +7844,6 @@
   <w:style w:type="character" w:default="1" w:styleId="VarsaylanParagrafYazTipi">
     <w:name w:val="Default Paragraph Font"/>
     <w:uiPriority w:val="1"/>
-    <w:semiHidden/>
     <w:unhideWhenUsed/>
   </w:style>
   <w:style w:type="table" w:default="1" w:styleId="NormalTablo">
@@ -5679,7 +8273,7 @@
 </file>
 
 <file path=customXml/itemProps1.xml><?xml version="1.0" encoding="utf-8"?>
-<ds:datastoreItem xmlns:ds="http://schemas.openxmlformats.org/officeDocument/2006/customXml" ds:itemID="{BA3E672F-7B32-4685-BA0D-D1E484D87F03}">
+<ds:datastoreItem xmlns:ds="http://schemas.openxmlformats.org/officeDocument/2006/customXml" ds:itemID="{9CC6251A-4031-4691-9D27-2312F296962D}">
   <ds:schemaRefs>
     <ds:schemaRef ds:uri="http://schemas.openxmlformats.org/officeDocument/2006/bibliography"/>
   </ds:schemaRefs>

</xml_diff>